<commit_message>
avance en el taller
</commit_message>
<xml_diff>
--- a/TallerArquitectura4/Formatos requerimientos -casos de uso.docx
+++ b/TallerArquitectura4/Formatos requerimientos -casos de uso.docx
@@ -21,12 +21,12 @@
           <w:bottom w:w="0" w:type="dxa"/>
           <w:right w:w="108" w:type="dxa"/>
         </w:tblCellMar>
-        <w:tblLook w:noVBand="1" w:val="04a0" w:noHBand="0" w:lastColumn="0" w:firstColumn="1" w:lastRow="0" w:firstRow="1"/>
+        <w:tblLook w:val="04a0" w:noVBand="1" w:noHBand="0" w:lastColumn="0" w:firstColumn="1" w:lastRow="0" w:firstRow="1"/>
       </w:tblPr>
       <w:tblGrid>
-        <w:gridCol w:w="2418"/>
+        <w:gridCol w:w="2417"/>
         <w:gridCol w:w="5663"/>
-        <w:gridCol w:w="1984"/>
+        <w:gridCol w:w="1985"/>
       </w:tblGrid>
       <w:tr>
         <w:trPr>
@@ -34,7 +34,7 @@
         </w:trPr>
         <w:tc>
           <w:tcPr>
-            <w:tcW w:w="2418" w:type="dxa"/>
+            <w:tcW w:w="2417" w:type="dxa"/>
             <w:vMerge w:val="restart"/>
             <w:tcBorders>
               <w:top w:val="single" w:sz="4" w:space="0" w:color="000001"/>
@@ -45,6 +45,9 @@
               <w:insideV w:val="single" w:sz="4" w:space="0" w:color="000001"/>
             </w:tcBorders>
             <w:shd w:fill="auto" w:val="clear"/>
+            <w:tcMar>
+              <w:left w:w="108" w:type="dxa"/>
+            </w:tcMar>
           </w:tcPr>
           <w:p>
             <w:pPr>
@@ -55,6 +58,9 @@
               <w:jc w:val="left"/>
               <w:rPr/>
             </w:pPr>
+            <w:bookmarkStart w:id="0" w:name="_GoBack"/>
+            <w:bookmarkStart w:id="1" w:name="_GoBack"/>
+            <w:bookmarkEnd w:id="1"/>
             <w:r>
               <w:rPr/>
               <w:drawing>
@@ -103,14 +109,11 @@
                 </wp:anchor>
               </w:drawing>
             </w:r>
-            <w:bookmarkStart w:id="0" w:name="_GoBack"/>
-            <w:bookmarkStart w:id="1" w:name="_GoBack"/>
-            <w:bookmarkEnd w:id="1"/>
-          </w:p>
-        </w:tc>
-        <w:tc>
-          <w:tcPr>
-            <w:tcW w:w="7647" w:type="dxa"/>
+          </w:p>
+        </w:tc>
+        <w:tc>
+          <w:tcPr>
+            <w:tcW w:w="7648" w:type="dxa"/>
             <w:gridSpan w:val="2"/>
             <w:tcBorders>
               <w:top w:val="single" w:sz="4" w:space="0" w:color="000001"/>
@@ -121,6 +124,9 @@
               <w:insideV w:val="single" w:sz="4" w:space="0" w:color="000001"/>
             </w:tcBorders>
             <w:shd w:fill="auto" w:val="clear"/>
+            <w:tcMar>
+              <w:left w:w="108" w:type="dxa"/>
+            </w:tcMar>
             <w:vAlign w:val="center"/>
           </w:tcPr>
           <w:p>
@@ -164,7 +170,7 @@
         </w:trPr>
         <w:tc>
           <w:tcPr>
-            <w:tcW w:w="2418" w:type="dxa"/>
+            <w:tcW w:w="2417" w:type="dxa"/>
             <w:vMerge w:val="continue"/>
             <w:tcBorders>
               <w:top w:val="single" w:sz="4" w:space="0" w:color="000001"/>
@@ -175,6 +181,9 @@
               <w:insideV w:val="single" w:sz="4" w:space="0" w:color="000001"/>
             </w:tcBorders>
             <w:shd w:fill="auto" w:val="clear"/>
+            <w:tcMar>
+              <w:left w:w="108" w:type="dxa"/>
+            </w:tcMar>
           </w:tcPr>
           <w:p>
             <w:pPr>
@@ -203,6 +212,9 @@
               <w:insideV w:val="single" w:sz="4" w:space="0" w:color="00000A"/>
             </w:tcBorders>
             <w:shd w:fill="auto" w:val="clear"/>
+            <w:tcMar>
+              <w:left w:w="108" w:type="dxa"/>
+            </w:tcMar>
             <w:vAlign w:val="center"/>
           </w:tcPr>
           <w:p>
@@ -225,7 +237,7 @@
         </w:tc>
         <w:tc>
           <w:tcPr>
-            <w:tcW w:w="1984" w:type="dxa"/>
+            <w:tcW w:w="1985" w:type="dxa"/>
             <w:tcBorders>
               <w:top w:val="single" w:sz="4" w:space="0" w:color="00000A"/>
               <w:left w:val="single" w:sz="4" w:space="0" w:color="00000A"/>
@@ -235,6 +247,9 @@
               <w:insideV w:val="single" w:sz="4" w:space="0" w:color="000001"/>
             </w:tcBorders>
             <w:shd w:fill="auto" w:val="clear"/>
+            <w:tcMar>
+              <w:left w:w="108" w:type="dxa"/>
+            </w:tcMar>
             <w:vAlign w:val="center"/>
           </w:tcPr>
           <w:p>
@@ -293,6 +308,8 @@
           <w:szCs w:val="24"/>
         </w:rPr>
       </w:pPr>
+      <w:bookmarkStart w:id="2" w:name="_Toc391416908"/>
+      <w:bookmarkEnd w:id="2"/>
       <w:r>
         <w:rPr>
           <w:rFonts w:cs="Arial" w:ascii="Arial" w:hAnsi="Arial"/>
@@ -301,8 +318,6 @@
         </w:rPr>
         <w:t>Requerimientos funcionales</w:t>
       </w:r>
-      <w:bookmarkStart w:id="2" w:name="_Toc391416908"/>
-      <w:bookmarkEnd w:id="2"/>
     </w:p>
     <w:tbl>
       <w:tblPr>
@@ -323,7 +338,7 @@
           <w:bottom w:w="0" w:type="dxa"/>
           <w:right w:w="70" w:type="dxa"/>
         </w:tblCellMar>
-        <w:tblLook w:noVBand="1" w:val="04a0" w:noHBand="0" w:lastColumn="0" w:firstColumn="1" w:lastRow="0" w:firstRow="1"/>
+        <w:tblLook w:val="04a0" w:noVBand="1" w:noHBand="0" w:lastColumn="0" w:firstColumn="1" w:lastRow="0" w:firstRow="1"/>
       </w:tblPr>
       <w:tblGrid>
         <w:gridCol w:w="2374"/>
@@ -348,6 +363,9 @@
               <w:insideV w:val="single" w:sz="4" w:space="0" w:color="00000A"/>
             </w:tcBorders>
             <w:shd w:fill="auto" w:val="clear"/>
+            <w:tcMar>
+              <w:left w:w="65" w:type="dxa"/>
+            </w:tcMar>
             <w:vAlign w:val="bottom"/>
           </w:tcPr>
           <w:p>
@@ -397,6 +415,9 @@
               <w:insideV w:val="single" w:sz="4" w:space="0" w:color="00000A"/>
             </w:tcBorders>
             <w:shd w:fill="auto" w:val="clear"/>
+            <w:tcMar>
+              <w:left w:w="65" w:type="dxa"/>
+            </w:tcMar>
             <w:vAlign w:val="center"/>
           </w:tcPr>
           <w:p>
@@ -434,12 +455,16 @@
             <w:gridSpan w:val="2"/>
             <w:tcBorders>
               <w:top w:val="single" w:sz="4" w:space="0" w:color="00000A"/>
+              <w:left w:val="single" w:sz="4" w:space="0" w:color="000001"/>
               <w:bottom w:val="single" w:sz="4" w:space="0" w:color="00000A"/>
               <w:right w:val="single" w:sz="4" w:space="0" w:color="000001"/>
               <w:insideH w:val="single" w:sz="4" w:space="0" w:color="00000A"/>
               <w:insideV w:val="single" w:sz="4" w:space="0" w:color="000001"/>
             </w:tcBorders>
             <w:shd w:fill="auto" w:val="clear"/>
+            <w:tcMar>
+              <w:left w:w="65" w:type="dxa"/>
+            </w:tcMar>
             <w:vAlign w:val="center"/>
           </w:tcPr>
           <w:p>
@@ -456,17 +481,7 @@
                 <w:szCs w:val="24"/>
                 <w:lang w:eastAsia="es-CO"/>
               </w:rPr>
-              <w:t xml:space="preserve">Registrar </w:t>
-            </w:r>
-            <w:r>
-              <w:rPr>
-                <w:rFonts w:eastAsia="Times New Roman" w:cs="Arial" w:ascii="Arial" w:hAnsi="Arial"/>
-                <w:color w:val="000000"/>
-                <w:sz w:val="24"/>
-                <w:szCs w:val="24"/>
-                <w:lang w:eastAsia="es-CO"/>
-              </w:rPr>
-              <w:t>información personal</w:t>
+              <w:t>Registrar información personal</w:t>
             </w:r>
           </w:p>
         </w:tc>
@@ -475,12 +490,16 @@
             <w:tcW w:w="969" w:type="dxa"/>
             <w:tcBorders>
               <w:top w:val="single" w:sz="4" w:space="0" w:color="00000A"/>
+              <w:left w:val="single" w:sz="4" w:space="0" w:color="00000A"/>
               <w:bottom w:val="single" w:sz="4" w:space="0" w:color="00000A"/>
               <w:right w:val="single" w:sz="4" w:space="0" w:color="00000A"/>
               <w:insideH w:val="single" w:sz="4" w:space="0" w:color="00000A"/>
               <w:insideV w:val="single" w:sz="4" w:space="0" w:color="00000A"/>
             </w:tcBorders>
             <w:shd w:fill="auto" w:val="clear"/>
+            <w:tcMar>
+              <w:left w:w="65" w:type="dxa"/>
+            </w:tcMar>
             <w:vAlign w:val="center"/>
           </w:tcPr>
           <w:p>
@@ -526,6 +545,9 @@
               <w:insideV w:val="single" w:sz="4" w:space="0" w:color="000001"/>
             </w:tcBorders>
             <w:shd w:fill="auto" w:val="clear"/>
+            <w:tcMar>
+              <w:left w:w="65" w:type="dxa"/>
+            </w:tcMar>
             <w:vAlign w:val="center"/>
           </w:tcPr>
           <w:p>
@@ -553,17 +575,7 @@
                 <w:szCs w:val="24"/>
                 <w:lang w:eastAsia="es-CO"/>
               </w:rPr>
-              <w:t xml:space="preserve">Permite registrar </w:t>
-            </w:r>
-            <w:r>
-              <w:rPr>
-                <w:rFonts w:eastAsia="Times New Roman" w:cs="Arial" w:ascii="Arial" w:hAnsi="Arial"/>
-                <w:color w:val="000000"/>
-                <w:sz w:val="24"/>
-                <w:szCs w:val="24"/>
-                <w:lang w:eastAsia="es-CO"/>
-              </w:rPr>
-              <w:t>los datos de información personal básicos del cliente para su posterior utilización.</w:t>
+              <w:t>Permite registrar los datos de información personal básicos del cliente para su posterior utilización.</w:t>
             </w:r>
           </w:p>
         </w:tc>
@@ -585,6 +597,9 @@
               <w:insideV w:val="single" w:sz="4" w:space="0" w:color="000001"/>
             </w:tcBorders>
             <w:shd w:fill="auto" w:val="clear"/>
+            <w:tcMar>
+              <w:left w:w="65" w:type="dxa"/>
+            </w:tcMar>
             <w:vAlign w:val="center"/>
           </w:tcPr>
           <w:p>
@@ -624,17 +639,7 @@
                 <w:szCs w:val="24"/>
                 <w:lang w:eastAsia="es-CO"/>
               </w:rPr>
-              <w:t xml:space="preserve">s </w:t>
-            </w:r>
-            <w:r>
-              <w:rPr>
-                <w:rFonts w:eastAsia="Times New Roman" w:cs="Arial" w:ascii="Arial" w:hAnsi="Arial"/>
-                <w:color w:val="000000"/>
-                <w:sz w:val="24"/>
-                <w:szCs w:val="24"/>
-                <w:lang w:eastAsia="es-CO"/>
-              </w:rPr>
-              <w:t>/ Clientes</w:t>
+              <w:t>s / Clientes</w:t>
             </w:r>
             <w:r>
               <w:rPr>
@@ -666,6 +671,9 @@
               <w:insideV w:val="single" w:sz="4" w:space="0" w:color="000001"/>
             </w:tcBorders>
             <w:shd w:fill="auto" w:val="clear"/>
+            <w:tcMar>
+              <w:left w:w="65" w:type="dxa"/>
+            </w:tcMar>
             <w:vAlign w:val="center"/>
           </w:tcPr>
           <w:p>
@@ -705,6 +713,9 @@
               <w:insideV w:val="single" w:sz="4" w:space="0" w:color="000001"/>
             </w:tcBorders>
             <w:shd w:fill="auto" w:val="clear"/>
+            <w:tcMar>
+              <w:left w:w="65" w:type="dxa"/>
+            </w:tcMar>
             <w:vAlign w:val="center"/>
           </w:tcPr>
           <w:p>
@@ -752,6 +763,9 @@
               <w:insideV w:val="single" w:sz="4" w:space="0" w:color="000001"/>
             </w:tcBorders>
             <w:shd w:fill="auto" w:val="clear"/>
+            <w:tcMar>
+              <w:left w:w="65" w:type="dxa"/>
+            </w:tcMar>
             <w:vAlign w:val="center"/>
           </w:tcPr>
           <w:p>
@@ -794,6 +808,9 @@
               <w:insideV w:val="single" w:sz="4" w:space="0" w:color="000001"/>
             </w:tcBorders>
             <w:shd w:fill="auto" w:val="clear"/>
+            <w:tcMar>
+              <w:left w:w="65" w:type="dxa"/>
+            </w:tcMar>
             <w:vAlign w:val="center"/>
           </w:tcPr>
           <w:p>
@@ -841,6 +858,9 @@
               <w:insideV w:val="single" w:sz="4" w:space="0" w:color="000001"/>
             </w:tcBorders>
             <w:shd w:fill="auto" w:val="clear"/>
+            <w:tcMar>
+              <w:left w:w="65" w:type="dxa"/>
+            </w:tcMar>
             <w:vAlign w:val="center"/>
           </w:tcPr>
           <w:p>
@@ -879,6 +899,9 @@
               <w:insideV w:val="single" w:sz="4" w:space="0" w:color="000001"/>
             </w:tcBorders>
             <w:shd w:fill="auto" w:val="clear"/>
+            <w:tcMar>
+              <w:left w:w="65" w:type="dxa"/>
+            </w:tcMar>
             <w:vAlign w:val="center"/>
           </w:tcPr>
           <w:p>
@@ -990,6 +1013,9 @@
               <w:insideV w:val="single" w:sz="4" w:space="0" w:color="000001"/>
             </w:tcBorders>
             <w:shd w:fill="auto" w:val="clear"/>
+            <w:tcMar>
+              <w:left w:w="65" w:type="dxa"/>
+            </w:tcMar>
             <w:vAlign w:val="center"/>
           </w:tcPr>
           <w:p>
@@ -1037,6 +1063,9 @@
               <w:insideV w:val="single" w:sz="4" w:space="0" w:color="000001"/>
             </w:tcBorders>
             <w:shd w:fill="auto" w:val="clear"/>
+            <w:tcMar>
+              <w:left w:w="65" w:type="dxa"/>
+            </w:tcMar>
             <w:vAlign w:val="center"/>
           </w:tcPr>
           <w:p>
@@ -1087,6 +1116,9 @@
               <w:insideV w:val="single" w:sz="4" w:space="0" w:color="000001"/>
             </w:tcBorders>
             <w:shd w:fill="auto" w:val="clear"/>
+            <w:tcMar>
+              <w:left w:w="65" w:type="dxa"/>
+            </w:tcMar>
             <w:vAlign w:val="center"/>
           </w:tcPr>
           <w:p>
@@ -1108,47 +1140,7 @@
                 <w:szCs w:val="24"/>
                 <w:lang w:eastAsia="es-CO"/>
               </w:rPr>
-              <w:t xml:space="preserve">Emitir mensaje especificando </w:t>
-            </w:r>
-            <w:r>
-              <w:rPr>
-                <w:rFonts w:eastAsia="Times New Roman" w:cs="Arial" w:ascii="Arial" w:hAnsi="Arial"/>
-                <w:color w:val="000000"/>
-                <w:sz w:val="24"/>
-                <w:szCs w:val="24"/>
-                <w:lang w:eastAsia="es-CO"/>
-              </w:rPr>
-              <w:t xml:space="preserve">que el usuario ya </w:t>
-            </w:r>
-            <w:r>
-              <w:rPr>
-                <w:rFonts w:eastAsia="Times New Roman" w:cs="Arial" w:ascii="Arial" w:hAnsi="Arial"/>
-                <w:color w:val="000000"/>
-                <w:sz w:val="24"/>
-                <w:szCs w:val="24"/>
-                <w:lang w:eastAsia="es-CO"/>
-              </w:rPr>
-              <w:t xml:space="preserve">está </w:t>
-            </w:r>
-            <w:r>
-              <w:rPr>
-                <w:rFonts w:eastAsia="Times New Roman" w:cs="Arial" w:ascii="Arial" w:hAnsi="Arial"/>
-                <w:color w:val="000000"/>
-                <w:sz w:val="24"/>
-                <w:szCs w:val="24"/>
-                <w:lang w:eastAsia="es-CO"/>
-              </w:rPr>
-              <w:t>registrado</w:t>
-            </w:r>
-            <w:r>
-              <w:rPr>
-                <w:rFonts w:eastAsia="Times New Roman" w:cs="Arial" w:ascii="Arial" w:hAnsi="Arial"/>
-                <w:color w:val="000000"/>
-                <w:sz w:val="24"/>
-                <w:szCs w:val="24"/>
-                <w:lang w:eastAsia="es-CO"/>
-              </w:rPr>
-              <w:t xml:space="preserve">. </w:t>
+              <w:t xml:space="preserve">Emitir mensaje especificando que el usuario ya está registrado. </w:t>
             </w:r>
           </w:p>
         </w:tc>
@@ -1170,6 +1162,9 @@
               <w:insideV w:val="single" w:sz="4" w:space="0" w:color="000001"/>
             </w:tcBorders>
             <w:shd w:fill="auto" w:val="clear"/>
+            <w:tcMar>
+              <w:left w:w="65" w:type="dxa"/>
+            </w:tcMar>
             <w:vAlign w:val="center"/>
           </w:tcPr>
           <w:p>
@@ -1235,12 +1230,16 @@
           <w:szCs w:val="24"/>
         </w:rPr>
       </w:pPr>
-      <w:r>
-        <w:rPr/>
-      </w:r>
       <w:bookmarkStart w:id="3" w:name="_Toc3914169081"/>
       <w:bookmarkStart w:id="4" w:name="_Toc3914169081"/>
       <w:bookmarkEnd w:id="4"/>
+      <w:r>
+        <w:rPr>
+          <w:rFonts w:cs="Arial" w:ascii="Arial" w:hAnsi="Arial"/>
+          <w:sz w:val="24"/>
+          <w:szCs w:val="24"/>
+        </w:rPr>
+      </w:r>
     </w:p>
     <w:tbl>
       <w:tblPr>
@@ -1261,7 +1260,7 @@
           <w:bottom w:w="0" w:type="dxa"/>
           <w:right w:w="70" w:type="dxa"/>
         </w:tblCellMar>
-        <w:tblLook w:noVBand="1" w:val="04a0" w:noHBand="0" w:lastColumn="0" w:firstColumn="1" w:lastRow="0" w:firstRow="1"/>
+        <w:tblLook w:val="04a0" w:noVBand="1" w:noHBand="0" w:lastColumn="0" w:firstColumn="1" w:lastRow="0" w:firstRow="1"/>
       </w:tblPr>
       <w:tblGrid>
         <w:gridCol w:w="2374"/>
@@ -1286,6 +1285,9 @@
               <w:insideV w:val="single" w:sz="4" w:space="0" w:color="00000A"/>
             </w:tcBorders>
             <w:shd w:fill="auto" w:val="clear"/>
+            <w:tcMar>
+              <w:left w:w="65" w:type="dxa"/>
+            </w:tcMar>
             <w:vAlign w:val="bottom"/>
           </w:tcPr>
           <w:p>
@@ -1326,6 +1328,9 @@
               <w:insideV w:val="single" w:sz="4" w:space="0" w:color="00000A"/>
             </w:tcBorders>
             <w:shd w:fill="auto" w:val="clear"/>
+            <w:tcMar>
+              <w:left w:w="65" w:type="dxa"/>
+            </w:tcMar>
             <w:vAlign w:val="center"/>
           </w:tcPr>
           <w:p>
@@ -1354,12 +1359,16 @@
             <w:gridSpan w:val="2"/>
             <w:tcBorders>
               <w:top w:val="single" w:sz="4" w:space="0" w:color="00000A"/>
+              <w:left w:val="single" w:sz="4" w:space="0" w:color="000001"/>
               <w:bottom w:val="single" w:sz="4" w:space="0" w:color="00000A"/>
               <w:right w:val="single" w:sz="4" w:space="0" w:color="000001"/>
               <w:insideH w:val="single" w:sz="4" w:space="0" w:color="00000A"/>
               <w:insideV w:val="single" w:sz="4" w:space="0" w:color="000001"/>
             </w:tcBorders>
             <w:shd w:fill="auto" w:val="clear"/>
+            <w:tcMar>
+              <w:left w:w="65" w:type="dxa"/>
+            </w:tcMar>
             <w:vAlign w:val="center"/>
           </w:tcPr>
           <w:p>
@@ -1376,27 +1385,7 @@
                 <w:szCs w:val="24"/>
                 <w:lang w:eastAsia="es-CO"/>
               </w:rPr>
-              <w:t xml:space="preserve">Registrar </w:t>
-            </w:r>
-            <w:r>
-              <w:rPr>
-                <w:rFonts w:eastAsia="Times New Roman" w:cs="Arial" w:ascii="Arial" w:hAnsi="Arial"/>
-                <w:color w:val="000000"/>
-                <w:sz w:val="24"/>
-                <w:szCs w:val="24"/>
-                <w:lang w:eastAsia="es-CO"/>
-              </w:rPr>
-              <w:t xml:space="preserve">información </w:t>
-            </w:r>
-            <w:r>
-              <w:rPr>
-                <w:rFonts w:eastAsia="Times New Roman" w:cs="Arial" w:ascii="Arial" w:hAnsi="Arial"/>
-                <w:color w:val="000000"/>
-                <w:sz w:val="24"/>
-                <w:szCs w:val="24"/>
-                <w:lang w:eastAsia="es-CO"/>
-              </w:rPr>
-              <w:t>financiera</w:t>
+              <w:t>Registrar información financiera</w:t>
             </w:r>
           </w:p>
         </w:tc>
@@ -1405,12 +1394,16 @@
             <w:tcW w:w="969" w:type="dxa"/>
             <w:tcBorders>
               <w:top w:val="single" w:sz="4" w:space="0" w:color="00000A"/>
+              <w:left w:val="single" w:sz="4" w:space="0" w:color="00000A"/>
               <w:bottom w:val="single" w:sz="4" w:space="0" w:color="00000A"/>
               <w:right w:val="single" w:sz="4" w:space="0" w:color="00000A"/>
               <w:insideH w:val="single" w:sz="4" w:space="0" w:color="00000A"/>
               <w:insideV w:val="single" w:sz="4" w:space="0" w:color="00000A"/>
             </w:tcBorders>
             <w:shd w:fill="auto" w:val="clear"/>
+            <w:tcMar>
+              <w:left w:w="65" w:type="dxa"/>
+            </w:tcMar>
             <w:vAlign w:val="center"/>
           </w:tcPr>
           <w:p>
@@ -1428,7 +1421,7 @@
                 <w:szCs w:val="24"/>
                 <w:lang w:eastAsia="es-CO"/>
               </w:rPr>
-              <w:t>1</w:t>
+              <w:t>2</w:t>
             </w:r>
           </w:p>
         </w:tc>
@@ -1450,6 +1443,9 @@
               <w:insideV w:val="single" w:sz="4" w:space="0" w:color="000001"/>
             </w:tcBorders>
             <w:shd w:fill="auto" w:val="clear"/>
+            <w:tcMar>
+              <w:left w:w="65" w:type="dxa"/>
+            </w:tcMar>
             <w:vAlign w:val="center"/>
           </w:tcPr>
           <w:p>
@@ -1477,37 +1473,7 @@
                 <w:szCs w:val="24"/>
                 <w:lang w:eastAsia="es-CO"/>
               </w:rPr>
-              <w:t xml:space="preserve">Permite registrar </w:t>
-            </w:r>
-            <w:r>
-              <w:rPr>
-                <w:rFonts w:eastAsia="Times New Roman" w:cs="Arial" w:ascii="Arial" w:hAnsi="Arial"/>
-                <w:color w:val="000000"/>
-                <w:sz w:val="24"/>
-                <w:szCs w:val="24"/>
-                <w:lang w:eastAsia="es-CO"/>
-              </w:rPr>
-              <w:t>l</w:t>
-            </w:r>
-            <w:r>
-              <w:rPr>
-                <w:rFonts w:eastAsia="Times New Roman" w:cs="Arial" w:ascii="Arial" w:hAnsi="Arial"/>
-                <w:color w:val="000000"/>
-                <w:sz w:val="24"/>
-                <w:szCs w:val="24"/>
-                <w:lang w:eastAsia="es-CO"/>
-              </w:rPr>
-              <w:t>a información financiera del cliente</w:t>
-            </w:r>
-            <w:r>
-              <w:rPr>
-                <w:rFonts w:eastAsia="Times New Roman" w:cs="Arial" w:ascii="Arial" w:hAnsi="Arial"/>
-                <w:color w:val="000000"/>
-                <w:sz w:val="24"/>
-                <w:szCs w:val="24"/>
-                <w:lang w:eastAsia="es-CO"/>
-              </w:rPr>
-              <w:t>.</w:t>
+              <w:t>Permite registrar la información financiera del cliente.</w:t>
             </w:r>
           </w:p>
         </w:tc>
@@ -1529,6 +1495,9 @@
               <w:insideV w:val="single" w:sz="4" w:space="0" w:color="000001"/>
             </w:tcBorders>
             <w:shd w:fill="auto" w:val="clear"/>
+            <w:tcMar>
+              <w:left w:w="65" w:type="dxa"/>
+            </w:tcMar>
             <w:vAlign w:val="center"/>
           </w:tcPr>
           <w:p>
@@ -1588,6 +1557,9 @@
               <w:insideV w:val="single" w:sz="4" w:space="0" w:color="000001"/>
             </w:tcBorders>
             <w:shd w:fill="auto" w:val="clear"/>
+            <w:tcMar>
+              <w:left w:w="65" w:type="dxa"/>
+            </w:tcMar>
             <w:vAlign w:val="center"/>
           </w:tcPr>
           <w:p>
@@ -1639,6 +1611,9 @@
               <w:insideV w:val="single" w:sz="4" w:space="0" w:color="000001"/>
             </w:tcBorders>
             <w:shd w:fill="auto" w:val="clear"/>
+            <w:tcMar>
+              <w:left w:w="65" w:type="dxa"/>
+            </w:tcMar>
             <w:vAlign w:val="center"/>
           </w:tcPr>
           <w:p>
@@ -1678,6 +1653,9 @@
               <w:insideV w:val="single" w:sz="4" w:space="0" w:color="000001"/>
             </w:tcBorders>
             <w:shd w:fill="auto" w:val="clear"/>
+            <w:tcMar>
+              <w:left w:w="65" w:type="dxa"/>
+            </w:tcMar>
             <w:vAlign w:val="center"/>
           </w:tcPr>
           <w:p>
@@ -1712,6 +1690,9 @@
               <w:insideV w:val="single" w:sz="4" w:space="0" w:color="000001"/>
             </w:tcBorders>
             <w:shd w:fill="auto" w:val="clear"/>
+            <w:tcMar>
+              <w:left w:w="65" w:type="dxa"/>
+            </w:tcMar>
             <w:vAlign w:val="center"/>
           </w:tcPr>
           <w:p>
@@ -1751,6 +1732,9 @@
               <w:insideV w:val="single" w:sz="4" w:space="0" w:color="000001"/>
             </w:tcBorders>
             <w:shd w:fill="auto" w:val="clear"/>
+            <w:tcMar>
+              <w:left w:w="65" w:type="dxa"/>
+            </w:tcMar>
             <w:vAlign w:val="center"/>
           </w:tcPr>
           <w:p>
@@ -1855,6 +1839,9 @@
               <w:insideV w:val="single" w:sz="4" w:space="0" w:color="000001"/>
             </w:tcBorders>
             <w:shd w:fill="auto" w:val="clear"/>
+            <w:tcMar>
+              <w:left w:w="65" w:type="dxa"/>
+            </w:tcMar>
             <w:vAlign w:val="center"/>
           </w:tcPr>
           <w:p>
@@ -1942,6 +1929,9 @@
               <w:insideV w:val="single" w:sz="4" w:space="0" w:color="000001"/>
             </w:tcBorders>
             <w:shd w:fill="auto" w:val="clear"/>
+            <w:tcMar>
+              <w:left w:w="65" w:type="dxa"/>
+            </w:tcMar>
             <w:vAlign w:val="center"/>
           </w:tcPr>
           <w:p>
@@ -1981,6 +1971,9 @@
               <w:insideV w:val="single" w:sz="4" w:space="0" w:color="000001"/>
             </w:tcBorders>
             <w:shd w:fill="auto" w:val="clear"/>
+            <w:tcMar>
+              <w:left w:w="65" w:type="dxa"/>
+            </w:tcMar>
             <w:vAlign w:val="center"/>
           </w:tcPr>
           <w:p>
@@ -2031,6 +2024,9 @@
               <w:insideV w:val="single" w:sz="4" w:space="0" w:color="000001"/>
             </w:tcBorders>
             <w:shd w:fill="auto" w:val="clear"/>
+            <w:tcMar>
+              <w:left w:w="65" w:type="dxa"/>
+            </w:tcMar>
             <w:vAlign w:val="center"/>
           </w:tcPr>
           <w:p>
@@ -2052,47 +2048,7 @@
                 <w:szCs w:val="24"/>
                 <w:lang w:eastAsia="es-CO"/>
               </w:rPr>
-              <w:t xml:space="preserve">Emitir mensaje </w:t>
-            </w:r>
-            <w:r>
-              <w:rPr>
-                <w:rFonts w:eastAsia="Times New Roman" w:cs="Arial" w:ascii="Arial" w:hAnsi="Arial"/>
-                <w:color w:val="000000"/>
-                <w:sz w:val="24"/>
-                <w:szCs w:val="24"/>
-                <w:lang w:eastAsia="es-CO"/>
-              </w:rPr>
-              <w:t>de error</w:t>
-            </w:r>
-            <w:r>
-              <w:rPr>
-                <w:rFonts w:eastAsia="Times New Roman" w:cs="Arial" w:ascii="Arial" w:hAnsi="Arial"/>
-                <w:color w:val="000000"/>
-                <w:sz w:val="24"/>
-                <w:szCs w:val="24"/>
-                <w:lang w:eastAsia="es-CO"/>
-              </w:rPr>
-              <w:t xml:space="preserve"> especificando </w:t>
-            </w:r>
-            <w:r>
-              <w:rPr>
-                <w:rFonts w:eastAsia="Times New Roman" w:cs="Arial" w:ascii="Arial" w:hAnsi="Arial"/>
-                <w:color w:val="000000"/>
-                <w:sz w:val="24"/>
-                <w:szCs w:val="24"/>
-                <w:lang w:eastAsia="es-CO"/>
-              </w:rPr>
-              <w:t>al usuario que dato tiene el error</w:t>
-            </w:r>
-            <w:r>
-              <w:rPr>
-                <w:rFonts w:eastAsia="Times New Roman" w:cs="Arial" w:ascii="Arial" w:hAnsi="Arial"/>
-                <w:color w:val="000000"/>
-                <w:sz w:val="24"/>
-                <w:szCs w:val="24"/>
-                <w:lang w:eastAsia="es-CO"/>
-              </w:rPr>
-              <w:t xml:space="preserve">. </w:t>
+              <w:t xml:space="preserve">Emitir mensaje de error especificando al usuario que dato tiene el error. </w:t>
             </w:r>
           </w:p>
         </w:tc>
@@ -2114,6 +2070,9 @@
               <w:insideV w:val="single" w:sz="4" w:space="0" w:color="000001"/>
             </w:tcBorders>
             <w:shd w:fill="auto" w:val="clear"/>
+            <w:tcMar>
+              <w:left w:w="65" w:type="dxa"/>
+            </w:tcMar>
             <w:vAlign w:val="center"/>
           </w:tcPr>
           <w:p>
@@ -2192,7 +2151,7 @@
           <w:bottom w:w="0" w:type="dxa"/>
           <w:right w:w="70" w:type="dxa"/>
         </w:tblCellMar>
-        <w:tblLook w:noVBand="1" w:val="04a0" w:noHBand="0" w:lastColumn="0" w:firstColumn="1" w:lastRow="0" w:firstRow="1"/>
+        <w:tblLook w:val="04a0" w:noVBand="1" w:noHBand="0" w:lastColumn="0" w:firstColumn="1" w:lastRow="0" w:firstRow="1"/>
       </w:tblPr>
       <w:tblGrid>
         <w:gridCol w:w="2374"/>
@@ -2217,6 +2176,9 @@
               <w:insideV w:val="single" w:sz="4" w:space="0" w:color="00000A"/>
             </w:tcBorders>
             <w:shd w:fill="auto" w:val="clear"/>
+            <w:tcMar>
+              <w:left w:w="65" w:type="dxa"/>
+            </w:tcMar>
             <w:vAlign w:val="bottom"/>
           </w:tcPr>
           <w:p>
@@ -2257,6 +2219,9 @@
               <w:insideV w:val="single" w:sz="4" w:space="0" w:color="00000A"/>
             </w:tcBorders>
             <w:shd w:fill="auto" w:val="clear"/>
+            <w:tcMar>
+              <w:left w:w="65" w:type="dxa"/>
+            </w:tcMar>
             <w:vAlign w:val="center"/>
           </w:tcPr>
           <w:p>
@@ -2285,12 +2250,16 @@
             <w:gridSpan w:val="2"/>
             <w:tcBorders>
               <w:top w:val="single" w:sz="4" w:space="0" w:color="00000A"/>
+              <w:left w:val="single" w:sz="4" w:space="0" w:color="000001"/>
               <w:bottom w:val="single" w:sz="4" w:space="0" w:color="00000A"/>
               <w:right w:val="single" w:sz="4" w:space="0" w:color="000001"/>
               <w:insideH w:val="single" w:sz="4" w:space="0" w:color="00000A"/>
               <w:insideV w:val="single" w:sz="4" w:space="0" w:color="000001"/>
             </w:tcBorders>
             <w:shd w:fill="auto" w:val="clear"/>
+            <w:tcMar>
+              <w:left w:w="65" w:type="dxa"/>
+            </w:tcMar>
             <w:vAlign w:val="center"/>
           </w:tcPr>
           <w:p>
@@ -2316,12 +2285,16 @@
             <w:tcW w:w="969" w:type="dxa"/>
             <w:tcBorders>
               <w:top w:val="single" w:sz="4" w:space="0" w:color="00000A"/>
+              <w:left w:val="single" w:sz="4" w:space="0" w:color="00000A"/>
               <w:bottom w:val="single" w:sz="4" w:space="0" w:color="00000A"/>
               <w:right w:val="single" w:sz="4" w:space="0" w:color="00000A"/>
               <w:insideH w:val="single" w:sz="4" w:space="0" w:color="00000A"/>
               <w:insideV w:val="single" w:sz="4" w:space="0" w:color="00000A"/>
             </w:tcBorders>
             <w:shd w:fill="auto" w:val="clear"/>
+            <w:tcMar>
+              <w:left w:w="65" w:type="dxa"/>
+            </w:tcMar>
             <w:vAlign w:val="center"/>
           </w:tcPr>
           <w:p>
@@ -2339,7 +2312,7 @@
                 <w:szCs w:val="24"/>
                 <w:lang w:eastAsia="es-CO"/>
               </w:rPr>
-              <w:t>1</w:t>
+              <w:t>3</w:t>
             </w:r>
           </w:p>
         </w:tc>
@@ -2361,6 +2334,9 @@
               <w:insideV w:val="single" w:sz="4" w:space="0" w:color="000001"/>
             </w:tcBorders>
             <w:shd w:fill="auto" w:val="clear"/>
+            <w:tcMar>
+              <w:left w:w="65" w:type="dxa"/>
+            </w:tcMar>
             <w:vAlign w:val="center"/>
           </w:tcPr>
           <w:p>
@@ -2388,27 +2364,7 @@
                 <w:szCs w:val="24"/>
                 <w:lang w:eastAsia="es-CO"/>
               </w:rPr>
-              <w:t xml:space="preserve">Permite </w:t>
-            </w:r>
-            <w:r>
-              <w:rPr>
-                <w:rFonts w:eastAsia="Times New Roman" w:cs="Arial" w:ascii="Arial" w:hAnsi="Arial"/>
-                <w:color w:val="000000"/>
-                <w:sz w:val="24"/>
-                <w:szCs w:val="24"/>
-                <w:lang w:eastAsia="es-CO"/>
-              </w:rPr>
-              <w:t>buscar y seleccionar los videos del interes del Usuario</w:t>
-            </w:r>
-            <w:r>
-              <w:rPr>
-                <w:rFonts w:eastAsia="Times New Roman" w:cs="Arial" w:ascii="Arial" w:hAnsi="Arial"/>
-                <w:color w:val="000000"/>
-                <w:sz w:val="24"/>
-                <w:szCs w:val="24"/>
-                <w:lang w:eastAsia="es-CO"/>
-              </w:rPr>
-              <w:t>.</w:t>
+              <w:t>Permite buscar y seleccionar los videos del interes del Usuario.</w:t>
             </w:r>
           </w:p>
         </w:tc>
@@ -2430,6 +2386,9 @@
               <w:insideV w:val="single" w:sz="4" w:space="0" w:color="000001"/>
             </w:tcBorders>
             <w:shd w:fill="auto" w:val="clear"/>
+            <w:tcMar>
+              <w:left w:w="65" w:type="dxa"/>
+            </w:tcMar>
             <w:vAlign w:val="center"/>
           </w:tcPr>
           <w:p>
@@ -2501,6 +2460,9 @@
               <w:insideV w:val="single" w:sz="4" w:space="0" w:color="000001"/>
             </w:tcBorders>
             <w:shd w:fill="auto" w:val="clear"/>
+            <w:tcMar>
+              <w:left w:w="65" w:type="dxa"/>
+            </w:tcMar>
             <w:vAlign w:val="center"/>
           </w:tcPr>
           <w:p>
@@ -2552,6 +2514,9 @@
               <w:insideV w:val="single" w:sz="4" w:space="0" w:color="000001"/>
             </w:tcBorders>
             <w:shd w:fill="auto" w:val="clear"/>
+            <w:tcMar>
+              <w:left w:w="65" w:type="dxa"/>
+            </w:tcMar>
             <w:vAlign w:val="center"/>
           </w:tcPr>
           <w:p>
@@ -2591,6 +2556,9 @@
               <w:insideV w:val="single" w:sz="4" w:space="0" w:color="000001"/>
             </w:tcBorders>
             <w:shd w:fill="auto" w:val="clear"/>
+            <w:tcMar>
+              <w:left w:w="65" w:type="dxa"/>
+            </w:tcMar>
             <w:vAlign w:val="center"/>
           </w:tcPr>
           <w:p>
@@ -2625,6 +2593,9 @@
               <w:insideV w:val="single" w:sz="4" w:space="0" w:color="000001"/>
             </w:tcBorders>
             <w:shd w:fill="auto" w:val="clear"/>
+            <w:tcMar>
+              <w:left w:w="65" w:type="dxa"/>
+            </w:tcMar>
             <w:vAlign w:val="center"/>
           </w:tcPr>
           <w:p>
@@ -2664,6 +2635,9 @@
               <w:insideV w:val="single" w:sz="4" w:space="0" w:color="000001"/>
             </w:tcBorders>
             <w:shd w:fill="auto" w:val="clear"/>
+            <w:tcMar>
+              <w:left w:w="65" w:type="dxa"/>
+            </w:tcMar>
             <w:vAlign w:val="center"/>
           </w:tcPr>
           <w:p>
@@ -2685,17 +2659,47 @@
                 <w:szCs w:val="24"/>
                 <w:lang w:eastAsia="es-CO"/>
               </w:rPr>
-              <w:t xml:space="preserve">Ingresas los datos solicitados </w:t>
-            </w:r>
-          </w:p>
+              <w:t xml:space="preserve">Ingresa </w:t>
+            </w:r>
+            <w:r>
+              <w:rPr>
+                <w:rFonts w:eastAsia="Times New Roman" w:cs="Arial" w:ascii="Arial" w:hAnsi="Arial"/>
+                <w:color w:val="000000"/>
+                <w:sz w:val="24"/>
+                <w:szCs w:val="24"/>
+                <w:lang w:eastAsia="es-CO"/>
+              </w:rPr>
+              <w:t xml:space="preserve">al buscador Titulo o genero </w:t>
+            </w:r>
+          </w:p>
+        </w:tc>
+        <w:tc>
+          <w:tcPr>
+            <w:tcW w:w="3906" w:type="dxa"/>
+            <w:gridSpan w:val="2"/>
+            <w:tcBorders>
+              <w:top w:val="single" w:sz="4" w:space="0" w:color="00000A"/>
+              <w:left w:val="single" w:sz="4" w:space="0" w:color="00000A"/>
+              <w:bottom w:val="single" w:sz="4" w:space="0" w:color="00000A"/>
+              <w:right w:val="single" w:sz="4" w:space="0" w:color="000001"/>
+              <w:insideH w:val="single" w:sz="4" w:space="0" w:color="00000A"/>
+              <w:insideV w:val="single" w:sz="4" w:space="0" w:color="000001"/>
+            </w:tcBorders>
+            <w:shd w:fill="auto" w:val="clear"/>
+            <w:tcMar>
+              <w:left w:w="65" w:type="dxa"/>
+            </w:tcMar>
+            <w:vAlign w:val="center"/>
+          </w:tcPr>
           <w:p>
             <w:pPr>
               <w:pStyle w:val="ListParagraph"/>
               <w:numPr>
-                <w:ilvl w:val="1"/>
-                <w:numId w:val="2"/>
+                <w:ilvl w:val="0"/>
+                <w:numId w:val="0"/>
               </w:numPr>
               <w:spacing w:lineRule="auto" w:line="360" w:before="0" w:after="0"/>
+              <w:ind w:left="1440" w:hanging="0"/>
               <w:contextualSpacing/>
               <w:rPr/>
             </w:pPr>
@@ -2707,15 +2711,81 @@
                 <w:szCs w:val="24"/>
                 <w:lang w:eastAsia="es-CO"/>
               </w:rPr>
-              <w:t>ID tarjeta de crédito.</w:t>
-            </w:r>
-          </w:p>
+              <w:t>Se muestra  titulo  descripcion corta, calificacion, genero (lista si hay mas de uno)</w:t>
+            </w:r>
+          </w:p>
+        </w:tc>
+      </w:tr>
+      <w:tr>
+        <w:trPr>
+          <w:trHeight w:val="561" w:hRule="atLeast"/>
+        </w:trPr>
+        <w:tc>
+          <w:tcPr>
+            <w:tcW w:w="7812" w:type="dxa"/>
+            <w:gridSpan w:val="4"/>
+            <w:tcBorders>
+              <w:top w:val="single" w:sz="4" w:space="0" w:color="00000A"/>
+              <w:left w:val="single" w:sz="4" w:space="0" w:color="00000A"/>
+              <w:bottom w:val="single" w:sz="4" w:space="0" w:color="00000A"/>
+              <w:right w:val="single" w:sz="4" w:space="0" w:color="000001"/>
+              <w:insideH w:val="single" w:sz="4" w:space="0" w:color="00000A"/>
+              <w:insideV w:val="single" w:sz="4" w:space="0" w:color="000001"/>
+            </w:tcBorders>
+            <w:shd w:fill="auto" w:val="clear"/>
+            <w:tcMar>
+              <w:left w:w="65" w:type="dxa"/>
+            </w:tcMar>
+            <w:vAlign w:val="center"/>
+          </w:tcPr>
+          <w:p>
+            <w:pPr>
+              <w:pStyle w:val="Normal"/>
+              <w:spacing w:lineRule="auto" w:line="360" w:before="0" w:after="0"/>
+              <w:rPr/>
+            </w:pPr>
+            <w:r>
+              <w:rPr>
+                <w:rFonts w:eastAsia="Times New Roman" w:cs="Arial" w:ascii="Arial" w:hAnsi="Arial"/>
+                <w:b/>
+                <w:color w:val="000000"/>
+                <w:sz w:val="24"/>
+                <w:szCs w:val="24"/>
+                <w:lang w:eastAsia="es-CO"/>
+              </w:rPr>
+              <w:t>Flujo Alternativo</w:t>
+            </w:r>
+          </w:p>
+        </w:tc>
+      </w:tr>
+      <w:tr>
+        <w:trPr>
+          <w:trHeight w:val="561" w:hRule="atLeast"/>
+        </w:trPr>
+        <w:tc>
+          <w:tcPr>
+            <w:tcW w:w="3906" w:type="dxa"/>
+            <w:gridSpan w:val="2"/>
+            <w:tcBorders>
+              <w:top w:val="single" w:sz="4" w:space="0" w:color="00000A"/>
+              <w:left w:val="single" w:sz="4" w:space="0" w:color="00000A"/>
+              <w:bottom w:val="single" w:sz="4" w:space="0" w:color="00000A"/>
+              <w:right w:val="single" w:sz="4" w:space="0" w:color="000001"/>
+              <w:insideH w:val="single" w:sz="4" w:space="0" w:color="00000A"/>
+              <w:insideV w:val="single" w:sz="4" w:space="0" w:color="000001"/>
+            </w:tcBorders>
+            <w:shd w:fill="auto" w:val="clear"/>
+            <w:tcMar>
+              <w:left w:w="65" w:type="dxa"/>
+            </w:tcMar>
+            <w:vAlign w:val="center"/>
+          </w:tcPr>
           <w:p>
             <w:pPr>
               <w:pStyle w:val="ListParagraph"/>
               <w:numPr>
-                <w:ilvl w:val="1"/>
-                <w:numId w:val="2"/>
+                <w:ilvl w:val="0"/>
+                <w:numId w:val="3"/>
               </w:numPr>
               <w:spacing w:lineRule="auto" w:line="360" w:before="0" w:after="0"/>
               <w:contextualSpacing/>
@@ -2724,20 +2794,41 @@
             <w:r>
               <w:rPr>
                 <w:rFonts w:eastAsia="Times New Roman" w:cs="Arial" w:ascii="Arial" w:hAnsi="Arial"/>
-                <w:color w:val="000000"/>
-                <w:sz w:val="24"/>
-                <w:szCs w:val="24"/>
-                <w:lang w:eastAsia="es-CO"/>
-              </w:rPr>
-              <w:t>o Tipo de tarjeta (visa/master).</w:t>
-            </w:r>
-          </w:p>
+                <w:b w:val="false"/>
+                <w:bCs w:val="false"/>
+                <w:color w:val="000000"/>
+                <w:sz w:val="24"/>
+                <w:szCs w:val="24"/>
+                <w:lang w:eastAsia="es-CO"/>
+              </w:rPr>
+              <w:t>No se encuentran resultados para la busqueda</w:t>
+            </w:r>
+          </w:p>
+        </w:tc>
+        <w:tc>
+          <w:tcPr>
+            <w:tcW w:w="3906" w:type="dxa"/>
+            <w:gridSpan w:val="2"/>
+            <w:tcBorders>
+              <w:top w:val="single" w:sz="4" w:space="0" w:color="00000A"/>
+              <w:left w:val="single" w:sz="4" w:space="0" w:color="00000A"/>
+              <w:bottom w:val="single" w:sz="4" w:space="0" w:color="00000A"/>
+              <w:right w:val="single" w:sz="4" w:space="0" w:color="000001"/>
+              <w:insideH w:val="single" w:sz="4" w:space="0" w:color="00000A"/>
+              <w:insideV w:val="single" w:sz="4" w:space="0" w:color="000001"/>
+            </w:tcBorders>
+            <w:shd w:fill="auto" w:val="clear"/>
+            <w:tcMar>
+              <w:left w:w="65" w:type="dxa"/>
+            </w:tcMar>
+            <w:vAlign w:val="center"/>
+          </w:tcPr>
           <w:p>
             <w:pPr>
               <w:pStyle w:val="ListParagraph"/>
               <w:numPr>
-                <w:ilvl w:val="1"/>
-                <w:numId w:val="2"/>
+                <w:ilvl w:val="0"/>
+                <w:numId w:val="3"/>
               </w:numPr>
               <w:spacing w:lineRule="auto" w:line="360" w:before="0" w:after="0"/>
               <w:contextualSpacing/>
@@ -2751,10 +2842,511 @@
                 <w:szCs w:val="24"/>
                 <w:lang w:eastAsia="es-CO"/>
               </w:rPr>
-              <w:t>o Fecha de expiración de la tarjeta</w:t>
-            </w:r>
-          </w:p>
-        </w:tc>
+              <w:t xml:space="preserve">Emitir mensaje de error </w:t>
+            </w:r>
+            <w:r>
+              <w:rPr>
+                <w:rFonts w:eastAsia="Times New Roman" w:cs="Arial" w:ascii="Arial" w:hAnsi="Arial"/>
+                <w:color w:val="000000"/>
+                <w:sz w:val="24"/>
+                <w:szCs w:val="24"/>
+                <w:lang w:eastAsia="es-CO"/>
+              </w:rPr>
+              <w:t>especificando al usuario que no existe en inventario una pelicula con la descripcion de la busqueda.</w:t>
+            </w:r>
+          </w:p>
+        </w:tc>
+      </w:tr>
+      <w:tr>
+        <w:trPr>
+          <w:trHeight w:val="600" w:hRule="atLeast"/>
+        </w:trPr>
+        <w:tc>
+          <w:tcPr>
+            <w:tcW w:w="7812" w:type="dxa"/>
+            <w:gridSpan w:val="4"/>
+            <w:tcBorders>
+              <w:top w:val="single" w:sz="4" w:space="0" w:color="00000A"/>
+              <w:left w:val="single" w:sz="4" w:space="0" w:color="00000A"/>
+              <w:bottom w:val="single" w:sz="4" w:space="0" w:color="00000A"/>
+              <w:right w:val="single" w:sz="4" w:space="0" w:color="000001"/>
+              <w:insideH w:val="single" w:sz="4" w:space="0" w:color="00000A"/>
+              <w:insideV w:val="single" w:sz="4" w:space="0" w:color="000001"/>
+            </w:tcBorders>
+            <w:shd w:fill="auto" w:val="clear"/>
+            <w:tcMar>
+              <w:left w:w="65" w:type="dxa"/>
+            </w:tcMar>
+            <w:vAlign w:val="center"/>
+          </w:tcPr>
+          <w:p>
+            <w:pPr>
+              <w:pStyle w:val="Normal"/>
+              <w:spacing w:lineRule="auto" w:line="360" w:before="0" w:after="0"/>
+              <w:rPr/>
+            </w:pPr>
+            <w:r>
+              <w:rPr>
+                <w:rFonts w:eastAsia="Times New Roman" w:cs="Arial" w:ascii="Arial" w:hAnsi="Arial"/>
+                <w:b/>
+                <w:bCs/>
+                <w:color w:val="000000"/>
+                <w:sz w:val="24"/>
+                <w:szCs w:val="24"/>
+                <w:lang w:eastAsia="es-CO"/>
+              </w:rPr>
+              <w:t xml:space="preserve">Poscondiciones </w:t>
+            </w:r>
+          </w:p>
+          <w:p>
+            <w:pPr>
+              <w:pStyle w:val="Normal"/>
+              <w:spacing w:lineRule="auto" w:line="360" w:before="0" w:after="0"/>
+              <w:rPr/>
+            </w:pPr>
+            <w:r>
+              <w:rPr>
+                <w:rFonts w:eastAsia="Times New Roman" w:cs="Arial" w:ascii="Arial" w:hAnsi="Arial"/>
+                <w:color w:val="000000"/>
+                <w:sz w:val="24"/>
+                <w:szCs w:val="24"/>
+                <w:lang w:eastAsia="es-CO"/>
+              </w:rPr>
+              <w:t xml:space="preserve">Ninguna. </w:t>
+            </w:r>
+          </w:p>
+        </w:tc>
+      </w:tr>
+    </w:tbl>
+    <w:p>
+      <w:pPr>
+        <w:pStyle w:val="Normal"/>
+        <w:rPr/>
+      </w:pPr>
+      <w:r>
+        <w:rPr/>
+      </w:r>
+    </w:p>
+    <w:p>
+      <w:pPr>
+        <w:pStyle w:val="Normal"/>
+        <w:rPr/>
+      </w:pPr>
+      <w:r>
+        <w:rPr/>
+      </w:r>
+    </w:p>
+    <w:tbl>
+      <w:tblPr>
+        <w:tblW w:w="7812" w:type="dxa"/>
+        <w:jc w:val="center"/>
+        <w:tblInd w:w="0" w:type="dxa"/>
+        <w:tblBorders>
+          <w:top w:val="single" w:sz="4" w:space="0" w:color="00000A"/>
+          <w:left w:val="single" w:sz="4" w:space="0" w:color="00000A"/>
+          <w:bottom w:val="single" w:sz="4" w:space="0" w:color="00000A"/>
+          <w:right w:val="single" w:sz="4" w:space="0" w:color="00000A"/>
+          <w:insideH w:val="single" w:sz="4" w:space="0" w:color="00000A"/>
+          <w:insideV w:val="single" w:sz="4" w:space="0" w:color="00000A"/>
+        </w:tblBorders>
+        <w:tblCellMar>
+          <w:top w:w="0" w:type="dxa"/>
+          <w:left w:w="65" w:type="dxa"/>
+          <w:bottom w:w="0" w:type="dxa"/>
+          <w:right w:w="70" w:type="dxa"/>
+        </w:tblCellMar>
+        <w:tblLook w:val="04a0" w:noVBand="1" w:noHBand="0" w:lastColumn="0" w:firstColumn="1" w:lastRow="0" w:firstRow="1"/>
+      </w:tblPr>
+      <w:tblGrid>
+        <w:gridCol w:w="2374"/>
+        <w:gridCol w:w="1532"/>
+        <w:gridCol w:w="2937"/>
+        <w:gridCol w:w="969"/>
+      </w:tblGrid>
+      <w:tr>
+        <w:trPr>
+          <w:trHeight w:val="300" w:hRule="atLeast"/>
+        </w:trPr>
+        <w:tc>
+          <w:tcPr>
+            <w:tcW w:w="7812" w:type="dxa"/>
+            <w:gridSpan w:val="4"/>
+            <w:tcBorders>
+              <w:top w:val="single" w:sz="4" w:space="0" w:color="00000A"/>
+              <w:left w:val="single" w:sz="4" w:space="0" w:color="00000A"/>
+              <w:bottom w:val="single" w:sz="4" w:space="0" w:color="00000A"/>
+              <w:right w:val="single" w:sz="4" w:space="0" w:color="00000A"/>
+              <w:insideH w:val="single" w:sz="4" w:space="0" w:color="00000A"/>
+              <w:insideV w:val="single" w:sz="4" w:space="0" w:color="00000A"/>
+            </w:tcBorders>
+            <w:shd w:fill="auto" w:val="clear"/>
+            <w:tcMar>
+              <w:left w:w="65" w:type="dxa"/>
+            </w:tcMar>
+            <w:vAlign w:val="bottom"/>
+          </w:tcPr>
+          <w:p>
+            <w:pPr>
+              <w:pStyle w:val="Normal"/>
+              <w:spacing w:lineRule="auto" w:line="360" w:before="0" w:after="0"/>
+              <w:jc w:val="center"/>
+              <w:rPr/>
+            </w:pPr>
+            <w:r>
+              <w:rPr>
+                <w:rFonts w:eastAsia="Times New Roman" w:cs="Arial" w:ascii="Arial" w:hAnsi="Arial"/>
+                <w:b/>
+                <w:bCs/>
+                <w:color w:val="000000"/>
+                <w:sz w:val="24"/>
+                <w:szCs w:val="24"/>
+                <w:lang w:eastAsia="es-CO"/>
+              </w:rPr>
+              <w:t>Requerimiento funcional</w:t>
+            </w:r>
+          </w:p>
+        </w:tc>
+      </w:tr>
+      <w:tr>
+        <w:trPr>
+          <w:trHeight w:val="300" w:hRule="atLeast"/>
+        </w:trPr>
+        <w:tc>
+          <w:tcPr>
+            <w:tcW w:w="2374" w:type="dxa"/>
+            <w:tcBorders>
+              <w:top w:val="single" w:sz="4" w:space="0" w:color="00000A"/>
+              <w:left w:val="single" w:sz="4" w:space="0" w:color="00000A"/>
+              <w:bottom w:val="single" w:sz="4" w:space="0" w:color="00000A"/>
+              <w:right w:val="single" w:sz="4" w:space="0" w:color="00000A"/>
+              <w:insideH w:val="single" w:sz="4" w:space="0" w:color="00000A"/>
+              <w:insideV w:val="single" w:sz="4" w:space="0" w:color="00000A"/>
+            </w:tcBorders>
+            <w:shd w:fill="auto" w:val="clear"/>
+            <w:tcMar>
+              <w:left w:w="65" w:type="dxa"/>
+            </w:tcMar>
+            <w:vAlign w:val="center"/>
+          </w:tcPr>
+          <w:p>
+            <w:pPr>
+              <w:pStyle w:val="Normal"/>
+              <w:spacing w:lineRule="auto" w:line="360" w:before="0" w:after="0"/>
+              <w:rPr/>
+            </w:pPr>
+            <w:r>
+              <w:rPr>
+                <w:rFonts w:eastAsia="Times New Roman" w:cs="Arial" w:ascii="Arial" w:hAnsi="Arial"/>
+                <w:b/>
+                <w:bCs/>
+                <w:color w:val="000000"/>
+                <w:sz w:val="24"/>
+                <w:szCs w:val="24"/>
+                <w:lang w:eastAsia="es-CO"/>
+              </w:rPr>
+              <w:t>Nombre</w:t>
+            </w:r>
+          </w:p>
+        </w:tc>
+        <w:tc>
+          <w:tcPr>
+            <w:tcW w:w="4469" w:type="dxa"/>
+            <w:gridSpan w:val="2"/>
+            <w:tcBorders>
+              <w:top w:val="single" w:sz="4" w:space="0" w:color="00000A"/>
+              <w:left w:val="single" w:sz="4" w:space="0" w:color="000001"/>
+              <w:bottom w:val="single" w:sz="4" w:space="0" w:color="00000A"/>
+              <w:right w:val="single" w:sz="4" w:space="0" w:color="000001"/>
+              <w:insideH w:val="single" w:sz="4" w:space="0" w:color="00000A"/>
+              <w:insideV w:val="single" w:sz="4" w:space="0" w:color="000001"/>
+            </w:tcBorders>
+            <w:shd w:fill="auto" w:val="clear"/>
+            <w:tcMar>
+              <w:left w:w="65" w:type="dxa"/>
+            </w:tcMar>
+            <w:vAlign w:val="center"/>
+          </w:tcPr>
+          <w:p>
+            <w:pPr>
+              <w:pStyle w:val="Normal"/>
+              <w:spacing w:lineRule="auto" w:line="360" w:before="0" w:after="0"/>
+              <w:rPr/>
+            </w:pPr>
+            <w:r>
+              <w:rPr>
+                <w:rFonts w:eastAsia="Times New Roman" w:cs="Arial" w:ascii="Arial" w:hAnsi="Arial"/>
+                <w:color w:val="000000"/>
+                <w:sz w:val="24"/>
+                <w:szCs w:val="24"/>
+                <w:lang w:eastAsia="es-CO"/>
+              </w:rPr>
+              <w:t>Buscar video</w:t>
+            </w:r>
+          </w:p>
+        </w:tc>
+        <w:tc>
+          <w:tcPr>
+            <w:tcW w:w="969" w:type="dxa"/>
+            <w:tcBorders>
+              <w:top w:val="single" w:sz="4" w:space="0" w:color="00000A"/>
+              <w:left w:val="single" w:sz="4" w:space="0" w:color="00000A"/>
+              <w:bottom w:val="single" w:sz="4" w:space="0" w:color="00000A"/>
+              <w:right w:val="single" w:sz="4" w:space="0" w:color="00000A"/>
+              <w:insideH w:val="single" w:sz="4" w:space="0" w:color="00000A"/>
+              <w:insideV w:val="single" w:sz="4" w:space="0" w:color="00000A"/>
+            </w:tcBorders>
+            <w:shd w:fill="auto" w:val="clear"/>
+            <w:tcMar>
+              <w:left w:w="65" w:type="dxa"/>
+            </w:tcMar>
+            <w:vAlign w:val="center"/>
+          </w:tcPr>
+          <w:p>
+            <w:pPr>
+              <w:pStyle w:val="Normal"/>
+              <w:spacing w:lineRule="auto" w:line="360" w:before="0" w:after="0"/>
+              <w:jc w:val="center"/>
+              <w:rPr/>
+            </w:pPr>
+            <w:r>
+              <w:rPr>
+                <w:rFonts w:eastAsia="Times New Roman" w:cs="Arial" w:ascii="Arial" w:hAnsi="Arial"/>
+                <w:color w:val="000000"/>
+                <w:sz w:val="24"/>
+                <w:szCs w:val="24"/>
+                <w:lang w:eastAsia="es-CO"/>
+              </w:rPr>
+              <w:t>4</w:t>
+            </w:r>
+          </w:p>
+        </w:tc>
+      </w:tr>
+      <w:tr>
+        <w:trPr>
+          <w:trHeight w:val="300" w:hRule="atLeast"/>
+        </w:trPr>
+        <w:tc>
+          <w:tcPr>
+            <w:tcW w:w="7812" w:type="dxa"/>
+            <w:gridSpan w:val="4"/>
+            <w:tcBorders>
+              <w:top w:val="single" w:sz="4" w:space="0" w:color="00000A"/>
+              <w:left w:val="single" w:sz="4" w:space="0" w:color="00000A"/>
+              <w:bottom w:val="single" w:sz="4" w:space="0" w:color="00000A"/>
+              <w:right w:val="single" w:sz="4" w:space="0" w:color="000001"/>
+              <w:insideH w:val="single" w:sz="4" w:space="0" w:color="00000A"/>
+              <w:insideV w:val="single" w:sz="4" w:space="0" w:color="000001"/>
+            </w:tcBorders>
+            <w:shd w:fill="auto" w:val="clear"/>
+            <w:tcMar>
+              <w:left w:w="65" w:type="dxa"/>
+            </w:tcMar>
+            <w:vAlign w:val="center"/>
+          </w:tcPr>
+          <w:p>
+            <w:pPr>
+              <w:pStyle w:val="Normal"/>
+              <w:spacing w:lineRule="auto" w:line="360" w:before="0" w:after="0"/>
+              <w:rPr/>
+            </w:pPr>
+            <w:r>
+              <w:rPr>
+                <w:rFonts w:eastAsia="Times New Roman" w:cs="Arial" w:ascii="Arial" w:hAnsi="Arial"/>
+                <w:b/>
+                <w:color w:val="000000"/>
+                <w:sz w:val="24"/>
+                <w:szCs w:val="24"/>
+                <w:lang w:eastAsia="es-CO"/>
+              </w:rPr>
+              <w:t xml:space="preserve">Descripción: </w:t>
+            </w:r>
+            <w:r>
+              <w:rPr>
+                <w:rFonts w:eastAsia="Times New Roman" w:cs="Arial" w:ascii="Arial" w:hAnsi="Arial"/>
+                <w:color w:val="000000"/>
+                <w:sz w:val="24"/>
+                <w:szCs w:val="24"/>
+                <w:lang w:eastAsia="es-CO"/>
+              </w:rPr>
+              <w:t>Permite buscar y seleccionar los videos del interes del Usuario.</w:t>
+            </w:r>
+          </w:p>
+        </w:tc>
+      </w:tr>
+      <w:tr>
+        <w:trPr>
+          <w:trHeight w:val="581" w:hRule="atLeast"/>
+        </w:trPr>
+        <w:tc>
+          <w:tcPr>
+            <w:tcW w:w="7812" w:type="dxa"/>
+            <w:gridSpan w:val="4"/>
+            <w:tcBorders>
+              <w:top w:val="single" w:sz="4" w:space="0" w:color="00000A"/>
+              <w:left w:val="single" w:sz="4" w:space="0" w:color="00000A"/>
+              <w:bottom w:val="single" w:sz="4" w:space="0" w:color="00000A"/>
+              <w:right w:val="single" w:sz="4" w:space="0" w:color="000001"/>
+              <w:insideH w:val="single" w:sz="4" w:space="0" w:color="00000A"/>
+              <w:insideV w:val="single" w:sz="4" w:space="0" w:color="000001"/>
+            </w:tcBorders>
+            <w:shd w:fill="auto" w:val="clear"/>
+            <w:tcMar>
+              <w:left w:w="65" w:type="dxa"/>
+            </w:tcMar>
+            <w:vAlign w:val="center"/>
+          </w:tcPr>
+          <w:p>
+            <w:pPr>
+              <w:pStyle w:val="Normal"/>
+              <w:spacing w:lineRule="auto" w:line="360" w:before="0" w:after="0"/>
+              <w:rPr/>
+            </w:pPr>
+            <w:r>
+              <w:rPr>
+                <w:rFonts w:eastAsia="Times New Roman" w:cs="Arial" w:ascii="Arial" w:hAnsi="Arial"/>
+                <w:b/>
+                <w:color w:val="000000"/>
+                <w:sz w:val="24"/>
+                <w:szCs w:val="24"/>
+                <w:lang w:eastAsia="es-CO"/>
+              </w:rPr>
+              <w:t xml:space="preserve">Actores: </w:t>
+            </w:r>
+            <w:r>
+              <w:rPr>
+                <w:rFonts w:eastAsia="Times New Roman" w:cs="Arial" w:ascii="Arial" w:hAnsi="Arial"/>
+                <w:b w:val="false"/>
+                <w:bCs w:val="false"/>
+                <w:color w:val="000000"/>
+                <w:sz w:val="24"/>
+                <w:szCs w:val="24"/>
+                <w:lang w:eastAsia="es-CO"/>
+              </w:rPr>
+              <w:t>Visitante/</w:t>
+            </w:r>
+            <w:r>
+              <w:rPr>
+                <w:rFonts w:eastAsia="Times New Roman" w:cs="Arial" w:ascii="Arial" w:hAnsi="Arial"/>
+                <w:color w:val="000000"/>
+                <w:sz w:val="24"/>
+                <w:szCs w:val="24"/>
+                <w:lang w:eastAsia="es-CO"/>
+              </w:rPr>
+              <w:t>Clientes</w:t>
+            </w:r>
+            <w:r>
+              <w:rPr>
+                <w:rFonts w:eastAsia="Times New Roman" w:cs="Arial" w:ascii="Arial" w:hAnsi="Arial"/>
+                <w:color w:val="000000"/>
+                <w:sz w:val="24"/>
+                <w:szCs w:val="24"/>
+                <w:lang w:val="en-US" w:eastAsia="es-CO"/>
+              </w:rPr>
+              <w:t xml:space="preserve"> </w:t>
+            </w:r>
+          </w:p>
+        </w:tc>
+      </w:tr>
+      <w:tr>
+        <w:trPr>
+          <w:trHeight w:val="561" w:hRule="atLeast"/>
+        </w:trPr>
+        <w:tc>
+          <w:tcPr>
+            <w:tcW w:w="7812" w:type="dxa"/>
+            <w:gridSpan w:val="4"/>
+            <w:tcBorders>
+              <w:top w:val="single" w:sz="4" w:space="0" w:color="00000A"/>
+              <w:left w:val="single" w:sz="4" w:space="0" w:color="00000A"/>
+              <w:bottom w:val="single" w:sz="4" w:space="0" w:color="00000A"/>
+              <w:right w:val="single" w:sz="4" w:space="0" w:color="000001"/>
+              <w:insideH w:val="single" w:sz="4" w:space="0" w:color="00000A"/>
+              <w:insideV w:val="single" w:sz="4" w:space="0" w:color="000001"/>
+            </w:tcBorders>
+            <w:shd w:fill="auto" w:val="clear"/>
+            <w:tcMar>
+              <w:left w:w="65" w:type="dxa"/>
+            </w:tcMar>
+            <w:vAlign w:val="center"/>
+          </w:tcPr>
+          <w:p>
+            <w:pPr>
+              <w:pStyle w:val="Normal"/>
+              <w:spacing w:lineRule="auto" w:line="360" w:before="0" w:after="0"/>
+              <w:rPr/>
+            </w:pPr>
+            <w:r>
+              <w:rPr>
+                <w:rFonts w:eastAsia="Times New Roman" w:cs="Arial" w:ascii="Arial" w:hAnsi="Arial"/>
+                <w:b/>
+                <w:color w:val="000000"/>
+                <w:sz w:val="24"/>
+                <w:szCs w:val="24"/>
+                <w:lang w:eastAsia="es-CO"/>
+              </w:rPr>
+              <w:t xml:space="preserve">Precondiciones: </w:t>
+            </w:r>
+            <w:r>
+              <w:rPr>
+                <w:rFonts w:eastAsia="Times New Roman" w:cs="Arial" w:ascii="Arial" w:hAnsi="Arial"/>
+                <w:b w:val="false"/>
+                <w:bCs w:val="false"/>
+                <w:color w:val="000000"/>
+                <w:sz w:val="24"/>
+                <w:szCs w:val="24"/>
+                <w:lang w:eastAsia="es-CO"/>
+              </w:rPr>
+              <w:t>Ninguna</w:t>
+            </w:r>
+          </w:p>
+        </w:tc>
+      </w:tr>
+      <w:tr>
+        <w:trPr>
+          <w:trHeight w:val="561" w:hRule="atLeast"/>
+        </w:trPr>
+        <w:tc>
+          <w:tcPr>
+            <w:tcW w:w="7812" w:type="dxa"/>
+            <w:gridSpan w:val="4"/>
+            <w:tcBorders>
+              <w:top w:val="single" w:sz="4" w:space="0" w:color="00000A"/>
+              <w:left w:val="single" w:sz="4" w:space="0" w:color="00000A"/>
+              <w:bottom w:val="single" w:sz="4" w:space="0" w:color="00000A"/>
+              <w:right w:val="single" w:sz="4" w:space="0" w:color="000001"/>
+              <w:insideH w:val="single" w:sz="4" w:space="0" w:color="00000A"/>
+              <w:insideV w:val="single" w:sz="4" w:space="0" w:color="000001"/>
+            </w:tcBorders>
+            <w:shd w:fill="auto" w:val="clear"/>
+            <w:tcMar>
+              <w:left w:w="65" w:type="dxa"/>
+            </w:tcMar>
+            <w:vAlign w:val="center"/>
+          </w:tcPr>
+          <w:p>
+            <w:pPr>
+              <w:pStyle w:val="Normal"/>
+              <w:spacing w:lineRule="auto" w:line="360" w:before="0" w:after="0"/>
+              <w:rPr/>
+            </w:pPr>
+            <w:r>
+              <w:rPr>
+                <w:rFonts w:eastAsia="Times New Roman" w:cs="Arial" w:ascii="Arial" w:hAnsi="Arial"/>
+                <w:b/>
+                <w:color w:val="000000"/>
+                <w:sz w:val="24"/>
+                <w:szCs w:val="24"/>
+                <w:lang w:eastAsia="es-CO"/>
+              </w:rPr>
+              <w:t>Flujo Normal</w:t>
+            </w:r>
+          </w:p>
+        </w:tc>
+      </w:tr>
+      <w:tr>
+        <w:trPr>
+          <w:trHeight w:val="561" w:hRule="atLeast"/>
+        </w:trPr>
         <w:tc>
           <w:tcPr>
             <w:tcW w:w="3906" w:type="dxa"/>
@@ -2768,6 +3360,88 @@
               <w:insideV w:val="single" w:sz="4" w:space="0" w:color="000001"/>
             </w:tcBorders>
             <w:shd w:fill="auto" w:val="clear"/>
+            <w:tcMar>
+              <w:left w:w="65" w:type="dxa"/>
+            </w:tcMar>
+            <w:vAlign w:val="center"/>
+          </w:tcPr>
+          <w:p>
+            <w:pPr>
+              <w:pStyle w:val="Normal"/>
+              <w:spacing w:lineRule="auto" w:line="360" w:before="0" w:after="0"/>
+              <w:rPr/>
+            </w:pPr>
+            <w:r>
+              <w:rPr>
+                <w:rFonts w:eastAsia="Times New Roman" w:cs="Arial" w:ascii="Arial" w:hAnsi="Arial"/>
+                <w:b/>
+                <w:color w:val="000000"/>
+                <w:sz w:val="24"/>
+                <w:szCs w:val="24"/>
+                <w:lang w:eastAsia="es-CO"/>
+              </w:rPr>
+              <w:t>Acción del actor</w:t>
+            </w:r>
+          </w:p>
+        </w:tc>
+        <w:tc>
+          <w:tcPr>
+            <w:tcW w:w="3906" w:type="dxa"/>
+            <w:gridSpan w:val="2"/>
+            <w:tcBorders>
+              <w:top w:val="single" w:sz="4" w:space="0" w:color="00000A"/>
+              <w:left w:val="single" w:sz="4" w:space="0" w:color="00000A"/>
+              <w:bottom w:val="single" w:sz="4" w:space="0" w:color="00000A"/>
+              <w:right w:val="single" w:sz="4" w:space="0" w:color="000001"/>
+              <w:insideH w:val="single" w:sz="4" w:space="0" w:color="00000A"/>
+              <w:insideV w:val="single" w:sz="4" w:space="0" w:color="000001"/>
+            </w:tcBorders>
+            <w:shd w:fill="auto" w:val="clear"/>
+            <w:tcMar>
+              <w:left w:w="65" w:type="dxa"/>
+            </w:tcMar>
+            <w:vAlign w:val="center"/>
+          </w:tcPr>
+          <w:p>
+            <w:pPr>
+              <w:pStyle w:val="Normal"/>
+              <w:spacing w:lineRule="auto" w:line="360" w:before="0" w:after="0"/>
+              <w:rPr/>
+            </w:pPr>
+            <w:r>
+              <w:rPr>
+                <w:rFonts w:eastAsia="Times New Roman" w:cs="Arial" w:ascii="Arial" w:hAnsi="Arial"/>
+                <w:b/>
+                <w:color w:val="000000"/>
+                <w:sz w:val="24"/>
+                <w:szCs w:val="24"/>
+                <w:lang w:eastAsia="es-CO"/>
+              </w:rPr>
+              <w:t>Respuesta</w:t>
+            </w:r>
+          </w:p>
+        </w:tc>
+      </w:tr>
+      <w:tr>
+        <w:trPr>
+          <w:trHeight w:val="561" w:hRule="atLeast"/>
+        </w:trPr>
+        <w:tc>
+          <w:tcPr>
+            <w:tcW w:w="3906" w:type="dxa"/>
+            <w:gridSpan w:val="2"/>
+            <w:tcBorders>
+              <w:top w:val="single" w:sz="4" w:space="0" w:color="00000A"/>
+              <w:left w:val="single" w:sz="4" w:space="0" w:color="00000A"/>
+              <w:bottom w:val="single" w:sz="4" w:space="0" w:color="00000A"/>
+              <w:right w:val="single" w:sz="4" w:space="0" w:color="000001"/>
+              <w:insideH w:val="single" w:sz="4" w:space="0" w:color="00000A"/>
+              <w:insideV w:val="single" w:sz="4" w:space="0" w:color="000001"/>
+            </w:tcBorders>
+            <w:shd w:fill="auto" w:val="clear"/>
+            <w:tcMar>
+              <w:left w:w="65" w:type="dxa"/>
+            </w:tcMar>
             <w:vAlign w:val="center"/>
           </w:tcPr>
           <w:p>
@@ -2789,17 +3463,47 @@
                 <w:szCs w:val="24"/>
                 <w:lang w:eastAsia="es-CO"/>
               </w:rPr>
-              <w:t>Validar los datos.</w:t>
-            </w:r>
-          </w:p>
+              <w:t xml:space="preserve">Ingresa </w:t>
+            </w:r>
+            <w:r>
+              <w:rPr>
+                <w:rFonts w:eastAsia="Times New Roman" w:cs="Arial" w:ascii="Arial" w:hAnsi="Arial"/>
+                <w:color w:val="000000"/>
+                <w:sz w:val="24"/>
+                <w:szCs w:val="24"/>
+                <w:lang w:eastAsia="es-CO"/>
+              </w:rPr>
+              <w:t xml:space="preserve">al buscador Titulo o genero </w:t>
+            </w:r>
+          </w:p>
+        </w:tc>
+        <w:tc>
+          <w:tcPr>
+            <w:tcW w:w="3906" w:type="dxa"/>
+            <w:gridSpan w:val="2"/>
+            <w:tcBorders>
+              <w:top w:val="single" w:sz="4" w:space="0" w:color="00000A"/>
+              <w:left w:val="single" w:sz="4" w:space="0" w:color="00000A"/>
+              <w:bottom w:val="single" w:sz="4" w:space="0" w:color="00000A"/>
+              <w:right w:val="single" w:sz="4" w:space="0" w:color="000001"/>
+              <w:insideH w:val="single" w:sz="4" w:space="0" w:color="00000A"/>
+              <w:insideV w:val="single" w:sz="4" w:space="0" w:color="000001"/>
+            </w:tcBorders>
+            <w:shd w:fill="auto" w:val="clear"/>
+            <w:tcMar>
+              <w:left w:w="65" w:type="dxa"/>
+            </w:tcMar>
+            <w:vAlign w:val="center"/>
+          </w:tcPr>
           <w:p>
             <w:pPr>
               <w:pStyle w:val="ListParagraph"/>
               <w:numPr>
                 <w:ilvl w:val="0"/>
-                <w:numId w:val="2"/>
+                <w:numId w:val="0"/>
               </w:numPr>
               <w:spacing w:lineRule="auto" w:line="360" w:before="0" w:after="0"/>
+              <w:ind w:left="1440" w:hanging="0"/>
               <w:contextualSpacing/>
               <w:rPr/>
             </w:pPr>
@@ -2811,29 +3515,7 @@
                 <w:szCs w:val="24"/>
                 <w:lang w:eastAsia="es-CO"/>
               </w:rPr>
-              <w:t>Almacenar los datos</w:t>
-            </w:r>
-          </w:p>
-          <w:p>
-            <w:pPr>
-              <w:pStyle w:val="ListParagraph"/>
-              <w:numPr>
-                <w:ilvl w:val="0"/>
-                <w:numId w:val="2"/>
-              </w:numPr>
-              <w:spacing w:lineRule="auto" w:line="360" w:before="0" w:after="0"/>
-              <w:contextualSpacing/>
-              <w:rPr/>
-            </w:pPr>
-            <w:r>
-              <w:rPr>
-                <w:rFonts w:eastAsia="Times New Roman" w:cs="Arial" w:ascii="Arial" w:hAnsi="Arial"/>
-                <w:color w:val="000000"/>
-                <w:sz w:val="24"/>
-                <w:szCs w:val="24"/>
-                <w:lang w:eastAsia="es-CO"/>
-              </w:rPr>
-              <w:t>Emitir mensaje de éxito</w:t>
+              <w:t>Se muestra  titulo  descripcion corta, calificacion, genero (lista si hay mas de uno)</w:t>
             </w:r>
           </w:p>
         </w:tc>
@@ -2855,6 +3537,9 @@
               <w:insideV w:val="single" w:sz="4" w:space="0" w:color="000001"/>
             </w:tcBorders>
             <w:shd w:fill="auto" w:val="clear"/>
+            <w:tcMar>
+              <w:left w:w="65" w:type="dxa"/>
+            </w:tcMar>
             <w:vAlign w:val="center"/>
           </w:tcPr>
           <w:p>
@@ -2894,6 +3579,9 @@
               <w:insideV w:val="single" w:sz="4" w:space="0" w:color="000001"/>
             </w:tcBorders>
             <w:shd w:fill="auto" w:val="clear"/>
+            <w:tcMar>
+              <w:left w:w="65" w:type="dxa"/>
+            </w:tcMar>
             <w:vAlign w:val="center"/>
           </w:tcPr>
           <w:p>
@@ -2907,16 +3595,8 @@
               <w:contextualSpacing/>
               <w:rPr/>
             </w:pPr>
-            <w:r>
-              <w:rPr>
-                <w:rFonts w:eastAsia="Times New Roman" w:cs="Arial" w:ascii="Arial" w:hAnsi="Arial"/>
-                <w:color w:val="000000"/>
-                <w:sz w:val="24"/>
-                <w:szCs w:val="24"/>
-                <w:lang w:eastAsia="es-CO"/>
-              </w:rPr>
-              <w:t xml:space="preserve">Datos </w:t>
-            </w:r>
+            <w:bookmarkStart w:id="5" w:name="__DdeLink__501_903522289"/>
+            <w:bookmarkEnd w:id="5"/>
             <w:r>
               <w:rPr>
                 <w:rFonts w:eastAsia="Times New Roman" w:cs="Arial" w:ascii="Arial" w:hAnsi="Arial"/>
@@ -2927,7 +3607,7 @@
                 <w:szCs w:val="24"/>
                 <w:lang w:eastAsia="es-CO"/>
               </w:rPr>
-              <w:t>con error</w:t>
+              <w:t>No se encuentran resultados para la busqueda</w:t>
             </w:r>
           </w:p>
         </w:tc>
@@ -2944,6 +3624,9 @@
               <w:insideV w:val="single" w:sz="4" w:space="0" w:color="000001"/>
             </w:tcBorders>
             <w:shd w:fill="auto" w:val="clear"/>
+            <w:tcMar>
+              <w:left w:w="65" w:type="dxa"/>
+            </w:tcMar>
             <w:vAlign w:val="center"/>
           </w:tcPr>
           <w:p>
@@ -2965,47 +3648,17 @@
                 <w:szCs w:val="24"/>
                 <w:lang w:eastAsia="es-CO"/>
               </w:rPr>
-              <w:t xml:space="preserve">Emitir mensaje </w:t>
-            </w:r>
-            <w:r>
-              <w:rPr>
-                <w:rFonts w:eastAsia="Times New Roman" w:cs="Arial" w:ascii="Arial" w:hAnsi="Arial"/>
-                <w:color w:val="000000"/>
-                <w:sz w:val="24"/>
-                <w:szCs w:val="24"/>
-                <w:lang w:eastAsia="es-CO"/>
-              </w:rPr>
-              <w:t>de error</w:t>
-            </w:r>
-            <w:r>
-              <w:rPr>
-                <w:rFonts w:eastAsia="Times New Roman" w:cs="Arial" w:ascii="Arial" w:hAnsi="Arial"/>
-                <w:color w:val="000000"/>
-                <w:sz w:val="24"/>
-                <w:szCs w:val="24"/>
-                <w:lang w:eastAsia="es-CO"/>
-              </w:rPr>
-              <w:t xml:space="preserve"> especificando </w:t>
-            </w:r>
-            <w:r>
-              <w:rPr>
-                <w:rFonts w:eastAsia="Times New Roman" w:cs="Arial" w:ascii="Arial" w:hAnsi="Arial"/>
-                <w:color w:val="000000"/>
-                <w:sz w:val="24"/>
-                <w:szCs w:val="24"/>
-                <w:lang w:eastAsia="es-CO"/>
-              </w:rPr>
-              <w:t>al usuario que dato tiene el error</w:t>
-            </w:r>
-            <w:r>
-              <w:rPr>
-                <w:rFonts w:eastAsia="Times New Roman" w:cs="Arial" w:ascii="Arial" w:hAnsi="Arial"/>
-                <w:color w:val="000000"/>
-                <w:sz w:val="24"/>
-                <w:szCs w:val="24"/>
-                <w:lang w:eastAsia="es-CO"/>
-              </w:rPr>
-              <w:t xml:space="preserve">. </w:t>
+              <w:t xml:space="preserve">Emitir mensaje de error </w:t>
+            </w:r>
+            <w:r>
+              <w:rPr>
+                <w:rFonts w:eastAsia="Times New Roman" w:cs="Arial" w:ascii="Arial" w:hAnsi="Arial"/>
+                <w:color w:val="000000"/>
+                <w:sz w:val="24"/>
+                <w:szCs w:val="24"/>
+                <w:lang w:eastAsia="es-CO"/>
+              </w:rPr>
+              <w:t>especificando al usuario que no existe en inventario una pelicula con la descripcion de la busqueda.</w:t>
             </w:r>
           </w:p>
         </w:tc>
@@ -3027,6 +3680,9 @@
               <w:insideV w:val="single" w:sz="4" w:space="0" w:color="000001"/>
             </w:tcBorders>
             <w:shd w:fill="auto" w:val="clear"/>
+            <w:tcMar>
+              <w:left w:w="65" w:type="dxa"/>
+            </w:tcMar>
             <w:vAlign w:val="center"/>
           </w:tcPr>
           <w:p>
@@ -3068,6 +3724,15 @@
         </w:tc>
       </w:tr>
     </w:tbl>
+    <w:p>
+      <w:pPr>
+        <w:pStyle w:val="Normal"/>
+        <w:rPr/>
+      </w:pPr>
+      <w:r>
+        <w:rPr/>
+      </w:r>
+    </w:p>
     <w:p>
       <w:pPr>
         <w:pStyle w:val="Normal"/>
@@ -3128,7 +3793,7 @@
           <w:bottom w:w="0" w:type="dxa"/>
           <w:right w:w="70" w:type="dxa"/>
         </w:tblCellMar>
-        <w:tblLook w:noVBand="1" w:val="04a0" w:noHBand="0" w:lastColumn="0" w:firstColumn="1" w:lastRow="0" w:firstRow="1"/>
+        <w:tblLook w:val="04a0" w:noVBand="1" w:noHBand="0" w:lastColumn="0" w:firstColumn="1" w:lastRow="0" w:firstRow="1"/>
       </w:tblPr>
       <w:tblGrid>
         <w:gridCol w:w="2374"/>
@@ -3152,6 +3817,9 @@
               <w:insideV w:val="single" w:sz="4" w:space="0" w:color="00000A"/>
             </w:tcBorders>
             <w:shd w:fill="auto" w:val="clear"/>
+            <w:tcMar>
+              <w:left w:w="65" w:type="dxa"/>
+            </w:tcMar>
             <w:vAlign w:val="bottom"/>
           </w:tcPr>
           <w:p>
@@ -3201,6 +3869,9 @@
               <w:insideV w:val="single" w:sz="4" w:space="0" w:color="00000A"/>
             </w:tcBorders>
             <w:shd w:fill="auto" w:val="clear"/>
+            <w:tcMar>
+              <w:left w:w="65" w:type="dxa"/>
+            </w:tcMar>
             <w:vAlign w:val="center"/>
           </w:tcPr>
           <w:p>
@@ -3237,12 +3908,16 @@
             <w:tcW w:w="4469" w:type="dxa"/>
             <w:tcBorders>
               <w:top w:val="single" w:sz="4" w:space="0" w:color="00000A"/>
+              <w:left w:val="single" w:sz="4" w:space="0" w:color="000001"/>
               <w:bottom w:val="single" w:sz="4" w:space="0" w:color="00000A"/>
               <w:right w:val="single" w:sz="4" w:space="0" w:color="000001"/>
               <w:insideH w:val="single" w:sz="4" w:space="0" w:color="00000A"/>
               <w:insideV w:val="single" w:sz="4" w:space="0" w:color="000001"/>
             </w:tcBorders>
             <w:shd w:fill="auto" w:val="clear"/>
+            <w:tcMar>
+              <w:left w:w="65" w:type="dxa"/>
+            </w:tcMar>
             <w:vAlign w:val="center"/>
           </w:tcPr>
           <w:p>
@@ -3274,12 +3949,16 @@
             <w:tcW w:w="969" w:type="dxa"/>
             <w:tcBorders>
               <w:top w:val="single" w:sz="4" w:space="0" w:color="00000A"/>
+              <w:left w:val="single" w:sz="4" w:space="0" w:color="00000A"/>
               <w:bottom w:val="single" w:sz="4" w:space="0" w:color="00000A"/>
               <w:right w:val="single" w:sz="4" w:space="0" w:color="00000A"/>
               <w:insideH w:val="single" w:sz="4" w:space="0" w:color="00000A"/>
               <w:insideV w:val="single" w:sz="4" w:space="0" w:color="00000A"/>
             </w:tcBorders>
             <w:shd w:fill="auto" w:val="clear"/>
+            <w:tcMar>
+              <w:left w:w="65" w:type="dxa"/>
+            </w:tcMar>
             <w:vAlign w:val="center"/>
           </w:tcPr>
           <w:p>
@@ -3287,23 +3966,17 @@
               <w:pStyle w:val="Normal"/>
               <w:spacing w:lineRule="auto" w:line="360" w:before="0" w:after="0"/>
               <w:jc w:val="center"/>
-              <w:rPr>
-                <w:rFonts w:ascii="Arial" w:hAnsi="Arial" w:eastAsia="Times New Roman" w:cs="Arial"/>
-                <w:color w:val="000000"/>
-                <w:sz w:val="24"/>
-                <w:szCs w:val="24"/>
-                <w:lang w:eastAsia="es-CO"/>
-              </w:rPr>
-            </w:pPr>
-            <w:r>
-              <w:rPr>
-                <w:rFonts w:eastAsia="Times New Roman" w:cs="Arial" w:ascii="Arial" w:hAnsi="Arial"/>
-                <w:color w:val="000000"/>
-                <w:sz w:val="24"/>
-                <w:szCs w:val="24"/>
-                <w:lang w:eastAsia="es-CO"/>
-              </w:rPr>
-              <w:t>1</w:t>
+              <w:rPr/>
+            </w:pPr>
+            <w:r>
+              <w:rPr>
+                <w:rFonts w:eastAsia="Times New Roman" w:cs="Arial" w:ascii="Arial" w:hAnsi="Arial"/>
+                <w:color w:val="000000"/>
+                <w:sz w:val="24"/>
+                <w:szCs w:val="24"/>
+                <w:lang w:eastAsia="es-CO"/>
+              </w:rPr>
+              <w:t>5</w:t>
             </w:r>
           </w:p>
         </w:tc>
@@ -3324,6 +3997,9 @@
               <w:insideV w:val="single" w:sz="4" w:space="0" w:color="00000A"/>
             </w:tcBorders>
             <w:shd w:fill="auto" w:val="clear"/>
+            <w:tcMar>
+              <w:left w:w="65" w:type="dxa"/>
+            </w:tcMar>
             <w:vAlign w:val="center"/>
           </w:tcPr>
           <w:p>
@@ -3361,12 +4037,16 @@
             <w:gridSpan w:val="2"/>
             <w:tcBorders>
               <w:top w:val="single" w:sz="4" w:space="0" w:color="00000A"/>
+              <w:left w:val="single" w:sz="4" w:space="0" w:color="000001"/>
               <w:bottom w:val="single" w:sz="4" w:space="0" w:color="00000A"/>
               <w:right w:val="single" w:sz="4" w:space="0" w:color="000001"/>
               <w:insideH w:val="single" w:sz="4" w:space="0" w:color="00000A"/>
               <w:insideV w:val="single" w:sz="4" w:space="0" w:color="000001"/>
             </w:tcBorders>
             <w:shd w:fill="auto" w:val="clear"/>
+            <w:tcMar>
+              <w:left w:w="65" w:type="dxa"/>
+            </w:tcMar>
             <w:vAlign w:val="center"/>
           </w:tcPr>
           <w:p>
@@ -3410,6 +4090,9 @@
               <w:insideV w:val="single" w:sz="4" w:space="0" w:color="00000A"/>
             </w:tcBorders>
             <w:shd w:fill="auto" w:val="clear"/>
+            <w:tcMar>
+              <w:left w:w="65" w:type="dxa"/>
+            </w:tcMar>
             <w:vAlign w:val="center"/>
           </w:tcPr>
           <w:p>
@@ -3442,12 +4125,16 @@
             <w:gridSpan w:val="2"/>
             <w:tcBorders>
               <w:top w:val="single" w:sz="4" w:space="0" w:color="00000A"/>
+              <w:left w:val="single" w:sz="4" w:space="0" w:color="000001"/>
               <w:bottom w:val="single" w:sz="4" w:space="0" w:color="00000A"/>
               <w:right w:val="single" w:sz="4" w:space="0" w:color="000001"/>
               <w:insideH w:val="single" w:sz="4" w:space="0" w:color="00000A"/>
               <w:insideV w:val="single" w:sz="4" w:space="0" w:color="000001"/>
             </w:tcBorders>
             <w:shd w:fill="auto" w:val="clear"/>
+            <w:tcMar>
+              <w:left w:w="65" w:type="dxa"/>
+            </w:tcMar>
             <w:vAlign w:val="center"/>
           </w:tcPr>
           <w:p>
@@ -3514,6 +4201,9 @@
               <w:insideV w:val="single" w:sz="4" w:space="0" w:color="00000A"/>
             </w:tcBorders>
             <w:shd w:fill="auto" w:val="clear"/>
+            <w:tcMar>
+              <w:left w:w="65" w:type="dxa"/>
+            </w:tcMar>
             <w:vAlign w:val="center"/>
           </w:tcPr>
           <w:p>
@@ -3551,12 +4241,16 @@
             <w:gridSpan w:val="2"/>
             <w:tcBorders>
               <w:top w:val="single" w:sz="4" w:space="0" w:color="00000A"/>
+              <w:left w:val="single" w:sz="4" w:space="0" w:color="000001"/>
               <w:bottom w:val="single" w:sz="4" w:space="0" w:color="00000A"/>
               <w:right w:val="single" w:sz="4" w:space="0" w:color="000001"/>
               <w:insideH w:val="single" w:sz="4" w:space="0" w:color="00000A"/>
               <w:insideV w:val="single" w:sz="4" w:space="0" w:color="000001"/>
             </w:tcBorders>
             <w:shd w:fill="auto" w:val="clear"/>
+            <w:tcMar>
+              <w:left w:w="65" w:type="dxa"/>
+            </w:tcMar>
             <w:vAlign w:val="center"/>
           </w:tcPr>
           <w:p>
@@ -3637,29 +4331,29 @@
           <w:bottom w:w="0" w:type="dxa"/>
           <w:right w:w="70" w:type="dxa"/>
         </w:tblCellMar>
-        <w:tblLook w:noVBand="1" w:val="04a0" w:noHBand="0" w:lastColumn="0" w:firstColumn="1" w:lastRow="0" w:firstRow="1"/>
+        <w:tblLook w:val="04a0" w:noVBand="1" w:noHBand="0" w:lastColumn="0" w:firstColumn="1" w:lastRow="0" w:firstRow="1"/>
       </w:tblPr>
       <w:tblGrid>
         <w:gridCol w:w="1075"/>
         <w:gridCol w:w="273"/>
         <w:gridCol w:w="273"/>
-        <w:gridCol w:w="1"/>
+        <w:gridCol w:w="2"/>
         <w:gridCol w:w="284"/>
         <w:gridCol w:w="280"/>
-        <w:gridCol w:w="274"/>
-        <w:gridCol w:w="271"/>
+        <w:gridCol w:w="273"/>
+        <w:gridCol w:w="272"/>
         <w:gridCol w:w="267"/>
         <w:gridCol w:w="886"/>
-        <w:gridCol w:w="951"/>
-        <w:gridCol w:w="1"/>
-        <w:gridCol w:w="282"/>
-        <w:gridCol w:w="1359"/>
+        <w:gridCol w:w="950"/>
+        <w:gridCol w:w="2"/>
+        <w:gridCol w:w="280"/>
+        <w:gridCol w:w="1361"/>
         <w:gridCol w:w="267"/>
-        <w:gridCol w:w="265"/>
-        <w:gridCol w:w="1"/>
+        <w:gridCol w:w="263"/>
+        <w:gridCol w:w="3"/>
         <w:gridCol w:w="453"/>
         <w:gridCol w:w="448"/>
-        <w:gridCol w:w="184"/>
+        <w:gridCol w:w="183"/>
       </w:tblGrid>
       <w:tr>
         <w:trPr>
@@ -3678,6 +4372,9 @@
               <w:insideV w:val="single" w:sz="4" w:space="0" w:color="00000A"/>
             </w:tcBorders>
             <w:shd w:fill="auto" w:val="clear"/>
+            <w:tcMar>
+              <w:left w:w="65" w:type="dxa"/>
+            </w:tcMar>
             <w:vAlign w:val="center"/>
           </w:tcPr>
           <w:p>
@@ -3711,16 +4408,20 @@
         </w:tc>
         <w:tc>
           <w:tcPr>
-            <w:tcW w:w="5388" w:type="dxa"/>
+            <w:tcW w:w="5387" w:type="dxa"/>
             <w:gridSpan w:val="13"/>
             <w:tcBorders>
               <w:top w:val="single" w:sz="4" w:space="0" w:color="00000A"/>
+              <w:left w:val="single" w:sz="4" w:space="0" w:color="000001"/>
               <w:bottom w:val="single" w:sz="4" w:space="0" w:color="00000A"/>
               <w:right w:val="single" w:sz="4" w:space="0" w:color="000001"/>
               <w:insideH w:val="single" w:sz="4" w:space="0" w:color="00000A"/>
               <w:insideV w:val="single" w:sz="4" w:space="0" w:color="000001"/>
             </w:tcBorders>
             <w:shd w:fill="auto" w:val="clear"/>
+            <w:tcMar>
+              <w:left w:w="65" w:type="dxa"/>
+            </w:tcMar>
             <w:vAlign w:val="center"/>
           </w:tcPr>
           <w:p>
@@ -3749,16 +4450,20 @@
         </w:tc>
         <w:tc>
           <w:tcPr>
-            <w:tcW w:w="1086" w:type="dxa"/>
+            <w:tcW w:w="1087" w:type="dxa"/>
             <w:gridSpan w:val="4"/>
             <w:tcBorders>
               <w:top w:val="single" w:sz="4" w:space="0" w:color="00000A"/>
+              <w:left w:val="single" w:sz="4" w:space="0" w:color="00000A"/>
               <w:bottom w:val="single" w:sz="4" w:space="0" w:color="00000A"/>
               <w:right w:val="single" w:sz="4" w:space="0" w:color="00000A"/>
               <w:insideH w:val="single" w:sz="4" w:space="0" w:color="00000A"/>
               <w:insideV w:val="single" w:sz="4" w:space="0" w:color="00000A"/>
             </w:tcBorders>
             <w:shd w:fill="auto" w:val="clear"/>
+            <w:tcMar>
+              <w:left w:w="65" w:type="dxa"/>
+            </w:tcMar>
             <w:vAlign w:val="center"/>
           </w:tcPr>
           <w:p>
@@ -3804,6 +4509,9 @@
               <w:insideV w:val="single" w:sz="4" w:space="0" w:color="00000A"/>
             </w:tcBorders>
             <w:shd w:fill="auto" w:val="clear"/>
+            <w:tcMar>
+              <w:left w:w="65" w:type="dxa"/>
+            </w:tcMar>
             <w:vAlign w:val="center"/>
           </w:tcPr>
           <w:p>
@@ -3841,12 +4549,16 @@
             <w:gridSpan w:val="17"/>
             <w:tcBorders>
               <w:top w:val="single" w:sz="4" w:space="0" w:color="00000A"/>
+              <w:left w:val="single" w:sz="4" w:space="0" w:color="000001"/>
               <w:bottom w:val="single" w:sz="4" w:space="0" w:color="00000A"/>
               <w:right w:val="single" w:sz="4" w:space="0" w:color="000001"/>
               <w:insideH w:val="single" w:sz="4" w:space="0" w:color="00000A"/>
               <w:insideV w:val="single" w:sz="4" w:space="0" w:color="000001"/>
             </w:tcBorders>
             <w:shd w:fill="auto" w:val="clear"/>
+            <w:tcMar>
+              <w:left w:w="65" w:type="dxa"/>
+            </w:tcMar>
             <w:vAlign w:val="center"/>
           </w:tcPr>
           <w:p>
@@ -3891,6 +4603,9 @@
               <w:insideV w:val="single" w:sz="4" w:space="0" w:color="00000A"/>
             </w:tcBorders>
             <w:shd w:fill="auto" w:val="clear"/>
+            <w:tcMar>
+              <w:left w:w="65" w:type="dxa"/>
+            </w:tcMar>
             <w:vAlign w:val="center"/>
           </w:tcPr>
           <w:p>
@@ -3928,12 +4643,16 @@
             <w:gridSpan w:val="17"/>
             <w:tcBorders>
               <w:top w:val="single" w:sz="4" w:space="0" w:color="00000A"/>
+              <w:left w:val="single" w:sz="4" w:space="0" w:color="000001"/>
               <w:bottom w:val="single" w:sz="4" w:space="0" w:color="00000A"/>
               <w:right w:val="single" w:sz="4" w:space="0" w:color="000001"/>
               <w:insideH w:val="single" w:sz="4" w:space="0" w:color="00000A"/>
               <w:insideV w:val="single" w:sz="4" w:space="0" w:color="000001"/>
             </w:tcBorders>
             <w:shd w:fill="auto" w:val="clear"/>
+            <w:tcMar>
+              <w:left w:w="65" w:type="dxa"/>
+            </w:tcMar>
             <w:vAlign w:val="center"/>
           </w:tcPr>
           <w:p>
@@ -3978,6 +4697,9 @@
               <w:insideV w:val="single" w:sz="4" w:space="0" w:color="00000A"/>
             </w:tcBorders>
             <w:shd w:fill="auto" w:val="clear"/>
+            <w:tcMar>
+              <w:left w:w="65" w:type="dxa"/>
+            </w:tcMar>
             <w:vAlign w:val="center"/>
           </w:tcPr>
           <w:p>
@@ -4011,16 +4733,20 @@
         </w:tc>
         <w:tc>
           <w:tcPr>
-            <w:tcW w:w="5388" w:type="dxa"/>
+            <w:tcW w:w="5387" w:type="dxa"/>
             <w:gridSpan w:val="13"/>
             <w:tcBorders>
               <w:top w:val="single" w:sz="4" w:space="0" w:color="00000A"/>
+              <w:left w:val="single" w:sz="4" w:space="0" w:color="000001"/>
               <w:bottom w:val="single" w:sz="4" w:space="0" w:color="00000A"/>
               <w:right w:val="single" w:sz="4" w:space="0" w:color="000001"/>
               <w:insideH w:val="single" w:sz="4" w:space="0" w:color="00000A"/>
               <w:insideV w:val="single" w:sz="4" w:space="0" w:color="000001"/>
             </w:tcBorders>
             <w:shd w:fill="auto" w:val="clear"/>
+            <w:tcMar>
+              <w:left w:w="65" w:type="dxa"/>
+            </w:tcMar>
             <w:vAlign w:val="center"/>
           </w:tcPr>
           <w:p>
@@ -4049,16 +4775,20 @@
         </w:tc>
         <w:tc>
           <w:tcPr>
-            <w:tcW w:w="1086" w:type="dxa"/>
+            <w:tcW w:w="1087" w:type="dxa"/>
             <w:gridSpan w:val="4"/>
             <w:tcBorders>
               <w:top w:val="single" w:sz="4" w:space="0" w:color="00000A"/>
+              <w:left w:val="single" w:sz="4" w:space="0" w:color="00000A"/>
               <w:bottom w:val="single" w:sz="4" w:space="0" w:color="00000A"/>
               <w:right w:val="single" w:sz="4" w:space="0" w:color="00000A"/>
               <w:insideH w:val="single" w:sz="4" w:space="0" w:color="00000A"/>
               <w:insideV w:val="single" w:sz="4" w:space="0" w:color="00000A"/>
             </w:tcBorders>
             <w:shd w:fill="auto" w:val="clear"/>
+            <w:tcMar>
+              <w:left w:w="65" w:type="dxa"/>
+            </w:tcMar>
             <w:vAlign w:val="center"/>
           </w:tcPr>
           <w:p>
@@ -4104,6 +4834,9 @@
               <w:insideV w:val="single" w:sz="4" w:space="0" w:color="00000A"/>
             </w:tcBorders>
             <w:shd w:fill="auto" w:val="clear"/>
+            <w:tcMar>
+              <w:left w:w="65" w:type="dxa"/>
+            </w:tcMar>
             <w:vAlign w:val="center"/>
           </w:tcPr>
           <w:p>
@@ -4141,12 +4874,16 @@
             <w:gridSpan w:val="17"/>
             <w:tcBorders>
               <w:top w:val="single" w:sz="4" w:space="0" w:color="00000A"/>
+              <w:left w:val="single" w:sz="4" w:space="0" w:color="000001"/>
               <w:bottom w:val="single" w:sz="4" w:space="0" w:color="00000A"/>
               <w:right w:val="single" w:sz="4" w:space="0" w:color="000001"/>
               <w:insideH w:val="single" w:sz="4" w:space="0" w:color="00000A"/>
               <w:insideV w:val="single" w:sz="4" w:space="0" w:color="000001"/>
             </w:tcBorders>
             <w:shd w:fill="auto" w:val="clear"/>
+            <w:tcMar>
+              <w:left w:w="65" w:type="dxa"/>
+            </w:tcMar>
             <w:vAlign w:val="center"/>
           </w:tcPr>
           <w:p>
@@ -4191,6 +4928,9 @@
               <w:insideV w:val="single" w:sz="4" w:space="0" w:color="00000A"/>
             </w:tcBorders>
             <w:shd w:fill="auto" w:val="clear"/>
+            <w:tcMar>
+              <w:left w:w="65" w:type="dxa"/>
+            </w:tcMar>
             <w:vAlign w:val="center"/>
           </w:tcPr>
           <w:p>
@@ -4228,12 +4968,16 @@
             <w:gridSpan w:val="17"/>
             <w:tcBorders>
               <w:top w:val="single" w:sz="4" w:space="0" w:color="00000A"/>
+              <w:left w:val="single" w:sz="4" w:space="0" w:color="000001"/>
               <w:bottom w:val="single" w:sz="4" w:space="0" w:color="00000A"/>
               <w:right w:val="single" w:sz="4" w:space="0" w:color="000001"/>
               <w:insideH w:val="single" w:sz="4" w:space="0" w:color="00000A"/>
               <w:insideV w:val="single" w:sz="4" w:space="0" w:color="000001"/>
             </w:tcBorders>
             <w:shd w:fill="auto" w:val="clear"/>
+            <w:tcMar>
+              <w:left w:w="65" w:type="dxa"/>
+            </w:tcMar>
           </w:tcPr>
           <w:p>
             <w:pPr>
@@ -4277,6 +5021,9 @@
               <w:insideV w:val="single" w:sz="4" w:space="0" w:color="00000A"/>
             </w:tcBorders>
             <w:shd w:fill="auto" w:val="clear"/>
+            <w:tcMar>
+              <w:left w:w="65" w:type="dxa"/>
+            </w:tcMar>
             <w:vAlign w:val="center"/>
           </w:tcPr>
           <w:p>
@@ -4314,12 +5061,16 @@
             <w:gridSpan w:val="17"/>
             <w:tcBorders>
               <w:top w:val="single" w:sz="4" w:space="0" w:color="00000A"/>
+              <w:left w:val="single" w:sz="4" w:space="0" w:color="000001"/>
               <w:bottom w:val="single" w:sz="4" w:space="0" w:color="00000A"/>
               <w:right w:val="single" w:sz="4" w:space="0" w:color="000001"/>
               <w:insideH w:val="single" w:sz="4" w:space="0" w:color="00000A"/>
               <w:insideV w:val="single" w:sz="4" w:space="0" w:color="000001"/>
             </w:tcBorders>
             <w:shd w:fill="auto" w:val="clear"/>
+            <w:tcMar>
+              <w:left w:w="65" w:type="dxa"/>
+            </w:tcMar>
           </w:tcPr>
           <w:tbl>
             <w:tblPr>
@@ -4336,14 +5087,14 @@
                 <w:bottom w:w="0" w:type="dxa"/>
                 <w:right w:w="70" w:type="dxa"/>
               </w:tblCellMar>
-              <w:tblLook w:noVBand="1" w:val="04a0" w:noHBand="0" w:lastColumn="0" w:firstColumn="1" w:lastRow="0" w:firstRow="1"/>
+              <w:tblLook w:val="04a0" w:noVBand="1" w:noHBand="0" w:lastColumn="0" w:firstColumn="1" w:lastRow="0" w:firstRow="1"/>
             </w:tblPr>
             <w:tblGrid>
-              <w:gridCol w:w="2946"/>
+              <w:gridCol w:w="2945"/>
               <w:gridCol w:w="851"/>
               <w:gridCol w:w="1275"/>
               <w:gridCol w:w="993"/>
-              <w:gridCol w:w="172"/>
+              <w:gridCol w:w="173"/>
             </w:tblGrid>
             <w:tr>
               <w:trPr>
@@ -4351,7 +5102,7 @@
               </w:trPr>
               <w:tc>
                 <w:tcPr>
-                  <w:tcW w:w="2946" w:type="dxa"/>
+                  <w:tcW w:w="2945" w:type="dxa"/>
                   <w:tcBorders>
                     <w:right w:val="single" w:sz="4" w:space="0" w:color="000001"/>
                     <w:insideV w:val="single" w:sz="4" w:space="0" w:color="000001"/>
@@ -4387,10 +5138,14 @@
                 <w:tcPr>
                   <w:tcW w:w="851" w:type="dxa"/>
                   <w:tcBorders>
+                    <w:left w:val="single" w:sz="4" w:space="0" w:color="000001"/>
                     <w:right w:val="single" w:sz="4" w:space="0" w:color="000001"/>
                     <w:insideV w:val="single" w:sz="4" w:space="0" w:color="000001"/>
                   </w:tcBorders>
                   <w:shd w:fill="auto" w:val="clear"/>
+                  <w:tcMar>
+                    <w:left w:w="65" w:type="dxa"/>
+                  </w:tcMar>
                   <w:vAlign w:val="center"/>
                 </w:tcPr>
                 <w:p>
@@ -4426,10 +5181,14 @@
                 <w:tcPr>
                   <w:tcW w:w="1275" w:type="dxa"/>
                   <w:tcBorders>
+                    <w:left w:val="single" w:sz="4" w:space="0" w:color="00000A"/>
                     <w:right w:val="single" w:sz="4" w:space="0" w:color="00000A"/>
                     <w:insideV w:val="single" w:sz="4" w:space="0" w:color="00000A"/>
                   </w:tcBorders>
                   <w:shd w:fill="auto" w:val="clear"/>
+                  <w:tcMar>
+                    <w:left w:w="65" w:type="dxa"/>
+                  </w:tcMar>
                   <w:vAlign w:val="center"/>
                 </w:tcPr>
                 <w:p>
@@ -4461,10 +5220,14 @@
                 <w:tcPr>
                   <w:tcW w:w="993" w:type="dxa"/>
                   <w:tcBorders>
+                    <w:left w:val="single" w:sz="4" w:space="0" w:color="000001"/>
                     <w:right w:val="single" w:sz="4" w:space="0" w:color="000001"/>
                     <w:insideV w:val="single" w:sz="4" w:space="0" w:color="000001"/>
                   </w:tcBorders>
                   <w:shd w:fill="auto" w:val="clear"/>
+                  <w:tcMar>
+                    <w:left w:w="65" w:type="dxa"/>
+                  </w:tcMar>
                   <w:vAlign w:val="center"/>
                 </w:tcPr>
                 <w:p>
@@ -4498,9 +5261,16 @@
               </w:tc>
               <w:tc>
                 <w:tcPr>
-                  <w:tcW w:w="172" w:type="dxa"/>
-                  <w:tcBorders/>
+                  <w:tcW w:w="173" w:type="dxa"/>
+                  <w:tcBorders>
+                    <w:left w:val="single" w:sz="4" w:space="0" w:color="000001"/>
+                    <w:right w:val="single" w:sz="4" w:space="0" w:color="000001"/>
+                    <w:insideV w:val="single" w:sz="4" w:space="0" w:color="000001"/>
+                  </w:tcBorders>
                   <w:shd w:fill="auto" w:val="clear"/>
+                  <w:tcMar>
+                    <w:left w:w="65" w:type="dxa"/>
+                  </w:tcMar>
                   <w:vAlign w:val="center"/>
                 </w:tcPr>
                 <w:p>
@@ -4561,8 +5331,18 @@
         <w:tc>
           <w:tcPr>
             <w:tcW w:w="1075" w:type="dxa"/>
-            <w:tcBorders/>
-            <w:shd w:fill="auto" w:val="clear"/>
+            <w:tcBorders>
+              <w:top w:val="single" w:sz="4" w:space="0" w:color="00000A"/>
+              <w:left w:val="single" w:sz="4" w:space="0" w:color="00000A"/>
+              <w:bottom w:val="single" w:sz="4" w:space="0" w:color="00000A"/>
+              <w:right w:val="single" w:sz="4" w:space="0" w:color="00000A"/>
+              <w:insideH w:val="single" w:sz="4" w:space="0" w:color="00000A"/>
+              <w:insideV w:val="single" w:sz="4" w:space="0" w:color="00000A"/>
+            </w:tcBorders>
+            <w:shd w:fill="auto" w:val="clear"/>
+            <w:tcMar>
+              <w:left w:w="65" w:type="dxa"/>
+            </w:tcMar>
             <w:vAlign w:val="bottom"/>
           </w:tcPr>
           <w:p>
@@ -4591,8 +5371,18 @@
         <w:tc>
           <w:tcPr>
             <w:tcW w:w="273" w:type="dxa"/>
-            <w:tcBorders/>
-            <w:shd w:fill="auto" w:val="clear"/>
+            <w:tcBorders>
+              <w:top w:val="single" w:sz="4" w:space="0" w:color="00000A"/>
+              <w:left w:val="single" w:sz="4" w:space="0" w:color="00000A"/>
+              <w:bottom w:val="single" w:sz="4" w:space="0" w:color="00000A"/>
+              <w:right w:val="single" w:sz="4" w:space="0" w:color="00000A"/>
+              <w:insideH w:val="single" w:sz="4" w:space="0" w:color="00000A"/>
+              <w:insideV w:val="single" w:sz="4" w:space="0" w:color="00000A"/>
+            </w:tcBorders>
+            <w:shd w:fill="auto" w:val="clear"/>
+            <w:tcMar>
+              <w:left w:w="65" w:type="dxa"/>
+            </w:tcMar>
             <w:vAlign w:val="bottom"/>
           </w:tcPr>
           <w:p>
@@ -4620,10 +5410,20 @@
         </w:tc>
         <w:tc>
           <w:tcPr>
-            <w:tcW w:w="274" w:type="dxa"/>
+            <w:tcW w:w="275" w:type="dxa"/>
             <w:gridSpan w:val="2"/>
-            <w:tcBorders/>
-            <w:shd w:fill="auto" w:val="clear"/>
+            <w:tcBorders>
+              <w:top w:val="single" w:sz="4" w:space="0" w:color="00000A"/>
+              <w:left w:val="single" w:sz="4" w:space="0" w:color="00000A"/>
+              <w:bottom w:val="single" w:sz="4" w:space="0" w:color="00000A"/>
+              <w:right w:val="single" w:sz="4" w:space="0" w:color="00000A"/>
+              <w:insideH w:val="single" w:sz="4" w:space="0" w:color="00000A"/>
+              <w:insideV w:val="single" w:sz="4" w:space="0" w:color="00000A"/>
+            </w:tcBorders>
+            <w:shd w:fill="auto" w:val="clear"/>
+            <w:tcMar>
+              <w:left w:w="65" w:type="dxa"/>
+            </w:tcMar>
             <w:vAlign w:val="bottom"/>
           </w:tcPr>
           <w:p>
@@ -4652,8 +5452,18 @@
         <w:tc>
           <w:tcPr>
             <w:tcW w:w="284" w:type="dxa"/>
-            <w:tcBorders/>
-            <w:shd w:fill="auto" w:val="clear"/>
+            <w:tcBorders>
+              <w:top w:val="single" w:sz="4" w:space="0" w:color="00000A"/>
+              <w:left w:val="single" w:sz="4" w:space="0" w:color="00000A"/>
+              <w:bottom w:val="single" w:sz="4" w:space="0" w:color="00000A"/>
+              <w:right w:val="single" w:sz="4" w:space="0" w:color="00000A"/>
+              <w:insideH w:val="single" w:sz="4" w:space="0" w:color="00000A"/>
+              <w:insideV w:val="single" w:sz="4" w:space="0" w:color="00000A"/>
+            </w:tcBorders>
+            <w:shd w:fill="auto" w:val="clear"/>
+            <w:tcMar>
+              <w:left w:w="65" w:type="dxa"/>
+            </w:tcMar>
             <w:vAlign w:val="bottom"/>
           </w:tcPr>
           <w:p>
@@ -4682,8 +5492,18 @@
         <w:tc>
           <w:tcPr>
             <w:tcW w:w="280" w:type="dxa"/>
-            <w:tcBorders/>
-            <w:shd w:fill="auto" w:val="clear"/>
+            <w:tcBorders>
+              <w:top w:val="single" w:sz="4" w:space="0" w:color="00000A"/>
+              <w:left w:val="single" w:sz="4" w:space="0" w:color="00000A"/>
+              <w:bottom w:val="single" w:sz="4" w:space="0" w:color="00000A"/>
+              <w:right w:val="single" w:sz="4" w:space="0" w:color="00000A"/>
+              <w:insideH w:val="single" w:sz="4" w:space="0" w:color="00000A"/>
+              <w:insideV w:val="single" w:sz="4" w:space="0" w:color="00000A"/>
+            </w:tcBorders>
+            <w:shd w:fill="auto" w:val="clear"/>
+            <w:tcMar>
+              <w:left w:w="65" w:type="dxa"/>
+            </w:tcMar>
             <w:vAlign w:val="bottom"/>
           </w:tcPr>
           <w:p>
@@ -4711,9 +5531,19 @@
         </w:tc>
         <w:tc>
           <w:tcPr>
-            <w:tcW w:w="274" w:type="dxa"/>
-            <w:tcBorders/>
-            <w:shd w:fill="auto" w:val="clear"/>
+            <w:tcW w:w="273" w:type="dxa"/>
+            <w:tcBorders>
+              <w:top w:val="single" w:sz="4" w:space="0" w:color="00000A"/>
+              <w:left w:val="single" w:sz="4" w:space="0" w:color="00000A"/>
+              <w:bottom w:val="single" w:sz="4" w:space="0" w:color="00000A"/>
+              <w:right w:val="single" w:sz="4" w:space="0" w:color="00000A"/>
+              <w:insideH w:val="single" w:sz="4" w:space="0" w:color="00000A"/>
+              <w:insideV w:val="single" w:sz="4" w:space="0" w:color="00000A"/>
+            </w:tcBorders>
+            <w:shd w:fill="auto" w:val="clear"/>
+            <w:tcMar>
+              <w:left w:w="65" w:type="dxa"/>
+            </w:tcMar>
             <w:vAlign w:val="bottom"/>
           </w:tcPr>
           <w:p>
@@ -4741,9 +5571,19 @@
         </w:tc>
         <w:tc>
           <w:tcPr>
-            <w:tcW w:w="271" w:type="dxa"/>
-            <w:tcBorders/>
-            <w:shd w:fill="auto" w:val="clear"/>
+            <w:tcW w:w="272" w:type="dxa"/>
+            <w:tcBorders>
+              <w:top w:val="single" w:sz="4" w:space="0" w:color="00000A"/>
+              <w:left w:val="single" w:sz="4" w:space="0" w:color="00000A"/>
+              <w:bottom w:val="single" w:sz="4" w:space="0" w:color="00000A"/>
+              <w:right w:val="single" w:sz="4" w:space="0" w:color="00000A"/>
+              <w:insideH w:val="single" w:sz="4" w:space="0" w:color="00000A"/>
+              <w:insideV w:val="single" w:sz="4" w:space="0" w:color="00000A"/>
+            </w:tcBorders>
+            <w:shd w:fill="auto" w:val="clear"/>
+            <w:tcMar>
+              <w:left w:w="65" w:type="dxa"/>
+            </w:tcMar>
             <w:vAlign w:val="bottom"/>
           </w:tcPr>
           <w:p>
@@ -4772,8 +5612,18 @@
         <w:tc>
           <w:tcPr>
             <w:tcW w:w="267" w:type="dxa"/>
-            <w:tcBorders/>
-            <w:shd w:fill="auto" w:val="clear"/>
+            <w:tcBorders>
+              <w:top w:val="single" w:sz="4" w:space="0" w:color="00000A"/>
+              <w:left w:val="single" w:sz="4" w:space="0" w:color="00000A"/>
+              <w:bottom w:val="single" w:sz="4" w:space="0" w:color="00000A"/>
+              <w:right w:val="single" w:sz="4" w:space="0" w:color="00000A"/>
+              <w:insideH w:val="single" w:sz="4" w:space="0" w:color="00000A"/>
+              <w:insideV w:val="single" w:sz="4" w:space="0" w:color="00000A"/>
+            </w:tcBorders>
+            <w:shd w:fill="auto" w:val="clear"/>
+            <w:tcMar>
+              <w:left w:w="65" w:type="dxa"/>
+            </w:tcMar>
             <w:vAlign w:val="bottom"/>
           </w:tcPr>
           <w:p>
@@ -4802,8 +5652,18 @@
         <w:tc>
           <w:tcPr>
             <w:tcW w:w="886" w:type="dxa"/>
-            <w:tcBorders/>
-            <w:shd w:fill="auto" w:val="clear"/>
+            <w:tcBorders>
+              <w:top w:val="single" w:sz="4" w:space="0" w:color="00000A"/>
+              <w:left w:val="single" w:sz="4" w:space="0" w:color="00000A"/>
+              <w:bottom w:val="single" w:sz="4" w:space="0" w:color="00000A"/>
+              <w:right w:val="single" w:sz="4" w:space="0" w:color="00000A"/>
+              <w:insideH w:val="single" w:sz="4" w:space="0" w:color="00000A"/>
+              <w:insideV w:val="single" w:sz="4" w:space="0" w:color="00000A"/>
+            </w:tcBorders>
+            <w:shd w:fill="auto" w:val="clear"/>
+            <w:tcMar>
+              <w:left w:w="65" w:type="dxa"/>
+            </w:tcMar>
             <w:vAlign w:val="bottom"/>
           </w:tcPr>
           <w:p>
@@ -4833,8 +5693,18 @@
           <w:tcPr>
             <w:tcW w:w="952" w:type="dxa"/>
             <w:gridSpan w:val="2"/>
-            <w:tcBorders/>
-            <w:shd w:fill="auto" w:val="clear"/>
+            <w:tcBorders>
+              <w:top w:val="single" w:sz="4" w:space="0" w:color="00000A"/>
+              <w:left w:val="single" w:sz="4" w:space="0" w:color="00000A"/>
+              <w:bottom w:val="single" w:sz="4" w:space="0" w:color="00000A"/>
+              <w:right w:val="single" w:sz="4" w:space="0" w:color="00000A"/>
+              <w:insideH w:val="single" w:sz="4" w:space="0" w:color="00000A"/>
+              <w:insideV w:val="single" w:sz="4" w:space="0" w:color="00000A"/>
+            </w:tcBorders>
+            <w:shd w:fill="auto" w:val="clear"/>
+            <w:tcMar>
+              <w:left w:w="65" w:type="dxa"/>
+            </w:tcMar>
             <w:vAlign w:val="bottom"/>
           </w:tcPr>
           <w:p>
@@ -4864,8 +5734,18 @@
           <w:tcPr>
             <w:tcW w:w="1908" w:type="dxa"/>
             <w:gridSpan w:val="3"/>
-            <w:tcBorders/>
-            <w:shd w:fill="auto" w:val="clear"/>
+            <w:tcBorders>
+              <w:top w:val="single" w:sz="4" w:space="0" w:color="00000A"/>
+              <w:left w:val="single" w:sz="4" w:space="0" w:color="00000A"/>
+              <w:bottom w:val="single" w:sz="4" w:space="0" w:color="00000A"/>
+              <w:right w:val="single" w:sz="4" w:space="0" w:color="00000A"/>
+              <w:insideH w:val="single" w:sz="4" w:space="0" w:color="00000A"/>
+              <w:insideV w:val="single" w:sz="4" w:space="0" w:color="00000A"/>
+            </w:tcBorders>
+            <w:shd w:fill="auto" w:val="clear"/>
+            <w:tcMar>
+              <w:left w:w="65" w:type="dxa"/>
+            </w:tcMar>
             <w:vAlign w:val="bottom"/>
           </w:tcPr>
           <w:p>
@@ -4895,8 +5775,18 @@
           <w:tcPr>
             <w:tcW w:w="266" w:type="dxa"/>
             <w:gridSpan w:val="2"/>
-            <w:tcBorders/>
-            <w:shd w:fill="auto" w:val="clear"/>
+            <w:tcBorders>
+              <w:top w:val="single" w:sz="4" w:space="0" w:color="00000A"/>
+              <w:left w:val="single" w:sz="4" w:space="0" w:color="00000A"/>
+              <w:bottom w:val="single" w:sz="4" w:space="0" w:color="00000A"/>
+              <w:right w:val="single" w:sz="4" w:space="0" w:color="00000A"/>
+              <w:insideH w:val="single" w:sz="4" w:space="0" w:color="00000A"/>
+              <w:insideV w:val="single" w:sz="4" w:space="0" w:color="00000A"/>
+            </w:tcBorders>
+            <w:shd w:fill="auto" w:val="clear"/>
+            <w:tcMar>
+              <w:left w:w="65" w:type="dxa"/>
+            </w:tcMar>
             <w:vAlign w:val="bottom"/>
           </w:tcPr>
           <w:p>
@@ -4925,8 +5815,18 @@
         <w:tc>
           <w:tcPr>
             <w:tcW w:w="453" w:type="dxa"/>
-            <w:tcBorders/>
-            <w:shd w:fill="auto" w:val="clear"/>
+            <w:tcBorders>
+              <w:top w:val="single" w:sz="4" w:space="0" w:color="00000A"/>
+              <w:left w:val="single" w:sz="4" w:space="0" w:color="00000A"/>
+              <w:bottom w:val="single" w:sz="4" w:space="0" w:color="00000A"/>
+              <w:right w:val="single" w:sz="4" w:space="0" w:color="00000A"/>
+              <w:insideH w:val="single" w:sz="4" w:space="0" w:color="00000A"/>
+              <w:insideV w:val="single" w:sz="4" w:space="0" w:color="00000A"/>
+            </w:tcBorders>
+            <w:shd w:fill="auto" w:val="clear"/>
+            <w:tcMar>
+              <w:left w:w="65" w:type="dxa"/>
+            </w:tcMar>
             <w:vAlign w:val="bottom"/>
           </w:tcPr>
           <w:p>
@@ -4955,8 +5855,18 @@
         <w:tc>
           <w:tcPr>
             <w:tcW w:w="448" w:type="dxa"/>
-            <w:tcBorders/>
-            <w:shd w:fill="auto" w:val="clear"/>
+            <w:tcBorders>
+              <w:top w:val="single" w:sz="4" w:space="0" w:color="00000A"/>
+              <w:left w:val="single" w:sz="4" w:space="0" w:color="00000A"/>
+              <w:bottom w:val="single" w:sz="4" w:space="0" w:color="00000A"/>
+              <w:right w:val="single" w:sz="4" w:space="0" w:color="00000A"/>
+              <w:insideH w:val="single" w:sz="4" w:space="0" w:color="00000A"/>
+              <w:insideV w:val="single" w:sz="4" w:space="0" w:color="00000A"/>
+            </w:tcBorders>
+            <w:shd w:fill="auto" w:val="clear"/>
+            <w:tcMar>
+              <w:left w:w="65" w:type="dxa"/>
+            </w:tcMar>
             <w:vAlign w:val="bottom"/>
           </w:tcPr>
           <w:p>
@@ -4984,9 +5894,19 @@
         </w:tc>
         <w:tc>
           <w:tcPr>
-            <w:tcW w:w="184" w:type="dxa"/>
-            <w:tcBorders/>
-            <w:shd w:fill="auto" w:val="clear"/>
+            <w:tcW w:w="183" w:type="dxa"/>
+            <w:tcBorders>
+              <w:top w:val="single" w:sz="4" w:space="0" w:color="00000A"/>
+              <w:left w:val="single" w:sz="4" w:space="0" w:color="00000A"/>
+              <w:bottom w:val="single" w:sz="4" w:space="0" w:color="00000A"/>
+              <w:right w:val="single" w:sz="4" w:space="0" w:color="00000A"/>
+              <w:insideH w:val="single" w:sz="4" w:space="0" w:color="00000A"/>
+              <w:insideV w:val="single" w:sz="4" w:space="0" w:color="00000A"/>
+            </w:tcBorders>
+            <w:shd w:fill="auto" w:val="clear"/>
+            <w:tcMar>
+              <w:left w:w="65" w:type="dxa"/>
+            </w:tcMar>
             <w:vAlign w:val="bottom"/>
           </w:tcPr>
           <w:p>
@@ -5030,6 +5950,9 @@
               <w:insideV w:val="single" w:sz="4" w:space="0" w:color="00000A"/>
             </w:tcBorders>
             <w:shd w:fill="auto" w:val="clear"/>
+            <w:tcMar>
+              <w:left w:w="65" w:type="dxa"/>
+            </w:tcMar>
             <w:vAlign w:val="bottom"/>
           </w:tcPr>
           <w:p>
@@ -5079,6 +6002,9 @@
               <w:insideV w:val="single" w:sz="4" w:space="0" w:color="000001"/>
             </w:tcBorders>
             <w:shd w:fill="auto" w:val="clear"/>
+            <w:tcMar>
+              <w:left w:w="65" w:type="dxa"/>
+            </w:tcMar>
             <w:vAlign w:val="bottom"/>
           </w:tcPr>
           <w:p>
@@ -5113,8 +6039,18 @@
         <w:tc>
           <w:tcPr>
             <w:tcW w:w="1075" w:type="dxa"/>
-            <w:tcBorders/>
-            <w:shd w:fill="auto" w:val="clear"/>
+            <w:tcBorders>
+              <w:top w:val="single" w:sz="4" w:space="0" w:color="00000A"/>
+              <w:left w:val="single" w:sz="4" w:space="0" w:color="00000A"/>
+              <w:bottom w:val="single" w:sz="4" w:space="0" w:color="00000A"/>
+              <w:right w:val="single" w:sz="4" w:space="0" w:color="00000A"/>
+              <w:insideH w:val="single" w:sz="4" w:space="0" w:color="00000A"/>
+              <w:insideV w:val="single" w:sz="4" w:space="0" w:color="00000A"/>
+            </w:tcBorders>
+            <w:shd w:fill="auto" w:val="clear"/>
+            <w:tcMar>
+              <w:left w:w="65" w:type="dxa"/>
+            </w:tcMar>
             <w:vAlign w:val="bottom"/>
           </w:tcPr>
           <w:p>
@@ -5143,8 +6079,18 @@
         <w:tc>
           <w:tcPr>
             <w:tcW w:w="273" w:type="dxa"/>
-            <w:tcBorders/>
-            <w:shd w:fill="auto" w:val="clear"/>
+            <w:tcBorders>
+              <w:top w:val="single" w:sz="4" w:space="0" w:color="00000A"/>
+              <w:left w:val="single" w:sz="4" w:space="0" w:color="00000A"/>
+              <w:bottom w:val="single" w:sz="4" w:space="0" w:color="00000A"/>
+              <w:right w:val="single" w:sz="4" w:space="0" w:color="00000A"/>
+              <w:insideH w:val="single" w:sz="4" w:space="0" w:color="00000A"/>
+              <w:insideV w:val="single" w:sz="4" w:space="0" w:color="00000A"/>
+            </w:tcBorders>
+            <w:shd w:fill="auto" w:val="clear"/>
+            <w:tcMar>
+              <w:left w:w="65" w:type="dxa"/>
+            </w:tcMar>
             <w:vAlign w:val="bottom"/>
           </w:tcPr>
           <w:p>
@@ -5172,10 +6118,20 @@
         </w:tc>
         <w:tc>
           <w:tcPr>
-            <w:tcW w:w="274" w:type="dxa"/>
+            <w:tcW w:w="275" w:type="dxa"/>
             <w:gridSpan w:val="2"/>
-            <w:tcBorders/>
-            <w:shd w:fill="auto" w:val="clear"/>
+            <w:tcBorders>
+              <w:top w:val="single" w:sz="4" w:space="0" w:color="00000A"/>
+              <w:left w:val="single" w:sz="4" w:space="0" w:color="00000A"/>
+              <w:bottom w:val="single" w:sz="4" w:space="0" w:color="00000A"/>
+              <w:right w:val="single" w:sz="4" w:space="0" w:color="00000A"/>
+              <w:insideH w:val="single" w:sz="4" w:space="0" w:color="00000A"/>
+              <w:insideV w:val="single" w:sz="4" w:space="0" w:color="00000A"/>
+            </w:tcBorders>
+            <w:shd w:fill="auto" w:val="clear"/>
+            <w:tcMar>
+              <w:left w:w="65" w:type="dxa"/>
+            </w:tcMar>
             <w:vAlign w:val="bottom"/>
           </w:tcPr>
           <w:p>
@@ -5204,8 +6160,18 @@
         <w:tc>
           <w:tcPr>
             <w:tcW w:w="284" w:type="dxa"/>
-            <w:tcBorders/>
-            <w:shd w:fill="auto" w:val="clear"/>
+            <w:tcBorders>
+              <w:top w:val="single" w:sz="4" w:space="0" w:color="00000A"/>
+              <w:left w:val="single" w:sz="4" w:space="0" w:color="00000A"/>
+              <w:bottom w:val="single" w:sz="4" w:space="0" w:color="00000A"/>
+              <w:right w:val="single" w:sz="4" w:space="0" w:color="00000A"/>
+              <w:insideH w:val="single" w:sz="4" w:space="0" w:color="00000A"/>
+              <w:insideV w:val="single" w:sz="4" w:space="0" w:color="00000A"/>
+            </w:tcBorders>
+            <w:shd w:fill="auto" w:val="clear"/>
+            <w:tcMar>
+              <w:left w:w="65" w:type="dxa"/>
+            </w:tcMar>
             <w:vAlign w:val="bottom"/>
           </w:tcPr>
           <w:p>
@@ -5322,8 +6288,18 @@
         <w:tc>
           <w:tcPr>
             <w:tcW w:w="280" w:type="dxa"/>
-            <w:tcBorders/>
-            <w:shd w:fill="auto" w:val="clear"/>
+            <w:tcBorders>
+              <w:top w:val="single" w:sz="4" w:space="0" w:color="00000A"/>
+              <w:left w:val="single" w:sz="4" w:space="0" w:color="00000A"/>
+              <w:bottom w:val="single" w:sz="4" w:space="0" w:color="00000A"/>
+              <w:right w:val="single" w:sz="4" w:space="0" w:color="00000A"/>
+              <w:insideH w:val="single" w:sz="4" w:space="0" w:color="00000A"/>
+              <w:insideV w:val="single" w:sz="4" w:space="0" w:color="00000A"/>
+            </w:tcBorders>
+            <w:shd w:fill="auto" w:val="clear"/>
+            <w:tcMar>
+              <w:left w:w="65" w:type="dxa"/>
+            </w:tcMar>
             <w:vAlign w:val="bottom"/>
           </w:tcPr>
           <w:p>
@@ -5351,9 +6327,19 @@
         </w:tc>
         <w:tc>
           <w:tcPr>
-            <w:tcW w:w="274" w:type="dxa"/>
-            <w:tcBorders/>
-            <w:shd w:fill="auto" w:val="clear"/>
+            <w:tcW w:w="273" w:type="dxa"/>
+            <w:tcBorders>
+              <w:top w:val="single" w:sz="4" w:space="0" w:color="00000A"/>
+              <w:left w:val="single" w:sz="4" w:space="0" w:color="00000A"/>
+              <w:bottom w:val="single" w:sz="4" w:space="0" w:color="00000A"/>
+              <w:right w:val="single" w:sz="4" w:space="0" w:color="00000A"/>
+              <w:insideH w:val="single" w:sz="4" w:space="0" w:color="00000A"/>
+              <w:insideV w:val="single" w:sz="4" w:space="0" w:color="00000A"/>
+            </w:tcBorders>
+            <w:shd w:fill="auto" w:val="clear"/>
+            <w:tcMar>
+              <w:left w:w="65" w:type="dxa"/>
+            </w:tcMar>
             <w:vAlign w:val="bottom"/>
           </w:tcPr>
           <w:p>
@@ -5381,9 +6367,19 @@
         </w:tc>
         <w:tc>
           <w:tcPr>
-            <w:tcW w:w="271" w:type="dxa"/>
-            <w:tcBorders/>
-            <w:shd w:fill="auto" w:val="clear"/>
+            <w:tcW w:w="272" w:type="dxa"/>
+            <w:tcBorders>
+              <w:top w:val="single" w:sz="4" w:space="0" w:color="00000A"/>
+              <w:left w:val="single" w:sz="4" w:space="0" w:color="00000A"/>
+              <w:bottom w:val="single" w:sz="4" w:space="0" w:color="00000A"/>
+              <w:right w:val="single" w:sz="4" w:space="0" w:color="00000A"/>
+              <w:insideH w:val="single" w:sz="4" w:space="0" w:color="00000A"/>
+              <w:insideV w:val="single" w:sz="4" w:space="0" w:color="00000A"/>
+            </w:tcBorders>
+            <w:shd w:fill="auto" w:val="clear"/>
+            <w:tcMar>
+              <w:left w:w="65" w:type="dxa"/>
+            </w:tcMar>
             <w:vAlign w:val="bottom"/>
           </w:tcPr>
           <w:p>
@@ -5412,8 +6408,18 @@
         <w:tc>
           <w:tcPr>
             <w:tcW w:w="267" w:type="dxa"/>
-            <w:tcBorders/>
-            <w:shd w:fill="auto" w:val="clear"/>
+            <w:tcBorders>
+              <w:top w:val="single" w:sz="4" w:space="0" w:color="00000A"/>
+              <w:left w:val="single" w:sz="4" w:space="0" w:color="00000A"/>
+              <w:bottom w:val="single" w:sz="4" w:space="0" w:color="00000A"/>
+              <w:right w:val="single" w:sz="4" w:space="0" w:color="00000A"/>
+              <w:insideH w:val="single" w:sz="4" w:space="0" w:color="00000A"/>
+              <w:insideV w:val="single" w:sz="4" w:space="0" w:color="00000A"/>
+            </w:tcBorders>
+            <w:shd w:fill="auto" w:val="clear"/>
+            <w:tcMar>
+              <w:left w:w="65" w:type="dxa"/>
+            </w:tcMar>
             <w:vAlign w:val="bottom"/>
           </w:tcPr>
           <w:p>
@@ -5442,8 +6448,18 @@
         <w:tc>
           <w:tcPr>
             <w:tcW w:w="886" w:type="dxa"/>
-            <w:tcBorders/>
-            <w:shd w:fill="auto" w:val="clear"/>
+            <w:tcBorders>
+              <w:top w:val="single" w:sz="4" w:space="0" w:color="00000A"/>
+              <w:left w:val="single" w:sz="4" w:space="0" w:color="00000A"/>
+              <w:bottom w:val="single" w:sz="4" w:space="0" w:color="00000A"/>
+              <w:right w:val="single" w:sz="4" w:space="0" w:color="00000A"/>
+              <w:insideH w:val="single" w:sz="4" w:space="0" w:color="00000A"/>
+              <w:insideV w:val="single" w:sz="4" w:space="0" w:color="00000A"/>
+            </w:tcBorders>
+            <w:shd w:fill="auto" w:val="clear"/>
+            <w:tcMar>
+              <w:left w:w="65" w:type="dxa"/>
+            </w:tcMar>
             <w:vAlign w:val="bottom"/>
           </w:tcPr>
           <w:p>
@@ -5473,8 +6489,18 @@
           <w:tcPr>
             <w:tcW w:w="2593" w:type="dxa"/>
             <w:gridSpan w:val="4"/>
-            <w:tcBorders/>
-            <w:shd w:fill="auto" w:val="clear"/>
+            <w:tcBorders>
+              <w:top w:val="single" w:sz="4" w:space="0" w:color="00000A"/>
+              <w:left w:val="single" w:sz="4" w:space="0" w:color="00000A"/>
+              <w:bottom w:val="single" w:sz="4" w:space="0" w:color="00000A"/>
+              <w:right w:val="single" w:sz="4" w:space="0" w:color="00000A"/>
+              <w:insideH w:val="single" w:sz="4" w:space="0" w:color="00000A"/>
+              <w:insideV w:val="single" w:sz="4" w:space="0" w:color="00000A"/>
+            </w:tcBorders>
+            <w:shd w:fill="auto" w:val="clear"/>
+            <w:tcMar>
+              <w:left w:w="65" w:type="dxa"/>
+            </w:tcMar>
             <w:vAlign w:val="bottom"/>
           </w:tcPr>
           <w:p>
@@ -5503,8 +6529,18 @@
         <w:tc>
           <w:tcPr>
             <w:tcW w:w="267" w:type="dxa"/>
-            <w:tcBorders/>
-            <w:shd w:fill="auto" w:val="clear"/>
+            <w:tcBorders>
+              <w:top w:val="single" w:sz="4" w:space="0" w:color="00000A"/>
+              <w:left w:val="single" w:sz="4" w:space="0" w:color="00000A"/>
+              <w:bottom w:val="single" w:sz="4" w:space="0" w:color="00000A"/>
+              <w:right w:val="single" w:sz="4" w:space="0" w:color="00000A"/>
+              <w:insideH w:val="single" w:sz="4" w:space="0" w:color="00000A"/>
+              <w:insideV w:val="single" w:sz="4" w:space="0" w:color="00000A"/>
+            </w:tcBorders>
+            <w:shd w:fill="auto" w:val="clear"/>
+            <w:tcMar>
+              <w:left w:w="65" w:type="dxa"/>
+            </w:tcMar>
             <w:vAlign w:val="bottom"/>
           </w:tcPr>
           <w:p>
@@ -5534,8 +6570,18 @@
           <w:tcPr>
             <w:tcW w:w="266" w:type="dxa"/>
             <w:gridSpan w:val="2"/>
-            <w:tcBorders/>
-            <w:shd w:fill="auto" w:val="clear"/>
+            <w:tcBorders>
+              <w:top w:val="single" w:sz="4" w:space="0" w:color="00000A"/>
+              <w:left w:val="single" w:sz="4" w:space="0" w:color="00000A"/>
+              <w:bottom w:val="single" w:sz="4" w:space="0" w:color="00000A"/>
+              <w:right w:val="single" w:sz="4" w:space="0" w:color="00000A"/>
+              <w:insideH w:val="single" w:sz="4" w:space="0" w:color="00000A"/>
+              <w:insideV w:val="single" w:sz="4" w:space="0" w:color="00000A"/>
+            </w:tcBorders>
+            <w:shd w:fill="auto" w:val="clear"/>
+            <w:tcMar>
+              <w:left w:w="65" w:type="dxa"/>
+            </w:tcMar>
             <w:vAlign w:val="bottom"/>
           </w:tcPr>
           <w:p>
@@ -5564,8 +6610,18 @@
         <w:tc>
           <w:tcPr>
             <w:tcW w:w="453" w:type="dxa"/>
-            <w:tcBorders/>
-            <w:shd w:fill="auto" w:val="clear"/>
+            <w:tcBorders>
+              <w:top w:val="single" w:sz="4" w:space="0" w:color="00000A"/>
+              <w:left w:val="single" w:sz="4" w:space="0" w:color="00000A"/>
+              <w:bottom w:val="single" w:sz="4" w:space="0" w:color="00000A"/>
+              <w:right w:val="single" w:sz="4" w:space="0" w:color="00000A"/>
+              <w:insideH w:val="single" w:sz="4" w:space="0" w:color="00000A"/>
+              <w:insideV w:val="single" w:sz="4" w:space="0" w:color="00000A"/>
+            </w:tcBorders>
+            <w:shd w:fill="auto" w:val="clear"/>
+            <w:tcMar>
+              <w:left w:w="65" w:type="dxa"/>
+            </w:tcMar>
             <w:vAlign w:val="bottom"/>
           </w:tcPr>
           <w:p>
@@ -5594,8 +6650,18 @@
         <w:tc>
           <w:tcPr>
             <w:tcW w:w="448" w:type="dxa"/>
-            <w:tcBorders/>
-            <w:shd w:fill="auto" w:val="clear"/>
+            <w:tcBorders>
+              <w:top w:val="single" w:sz="4" w:space="0" w:color="00000A"/>
+              <w:left w:val="single" w:sz="4" w:space="0" w:color="00000A"/>
+              <w:bottom w:val="single" w:sz="4" w:space="0" w:color="00000A"/>
+              <w:right w:val="single" w:sz="4" w:space="0" w:color="00000A"/>
+              <w:insideH w:val="single" w:sz="4" w:space="0" w:color="00000A"/>
+              <w:insideV w:val="single" w:sz="4" w:space="0" w:color="00000A"/>
+            </w:tcBorders>
+            <w:shd w:fill="auto" w:val="clear"/>
+            <w:tcMar>
+              <w:left w:w="65" w:type="dxa"/>
+            </w:tcMar>
             <w:vAlign w:val="bottom"/>
           </w:tcPr>
           <w:p>
@@ -5667,9 +6733,19 @@
         </w:tc>
         <w:tc>
           <w:tcPr>
-            <w:tcW w:w="184" w:type="dxa"/>
-            <w:tcBorders/>
-            <w:shd w:fill="auto" w:val="clear"/>
+            <w:tcW w:w="183" w:type="dxa"/>
+            <w:tcBorders>
+              <w:top w:val="single" w:sz="4" w:space="0" w:color="00000A"/>
+              <w:left w:val="single" w:sz="4" w:space="0" w:color="00000A"/>
+              <w:bottom w:val="single" w:sz="4" w:space="0" w:color="00000A"/>
+              <w:right w:val="single" w:sz="4" w:space="0" w:color="00000A"/>
+              <w:insideH w:val="single" w:sz="4" w:space="0" w:color="00000A"/>
+              <w:insideV w:val="single" w:sz="4" w:space="0" w:color="00000A"/>
+            </w:tcBorders>
+            <w:shd w:fill="auto" w:val="clear"/>
+            <w:tcMar>
+              <w:left w:w="65" w:type="dxa"/>
+            </w:tcMar>
             <w:vAlign w:val="bottom"/>
           </w:tcPr>
           <w:p>
@@ -5713,6 +6789,9 @@
               <w:insideV w:val="single" w:sz="4" w:space="0" w:color="00000A"/>
             </w:tcBorders>
             <w:shd w:fill="auto" w:val="clear"/>
+            <w:tcMar>
+              <w:left w:w="65" w:type="dxa"/>
+            </w:tcMar>
             <w:vAlign w:val="bottom"/>
           </w:tcPr>
           <w:p>
@@ -5762,6 +6841,9 @@
               <w:insideV w:val="single" w:sz="4" w:space="0" w:color="000001"/>
             </w:tcBorders>
             <w:shd w:fill="auto" w:val="clear"/>
+            <w:tcMar>
+              <w:left w:w="65" w:type="dxa"/>
+            </w:tcMar>
             <w:vAlign w:val="center"/>
           </w:tcPr>
           <w:p>
@@ -5818,8 +6900,18 @@
         <w:tc>
           <w:tcPr>
             <w:tcW w:w="1075" w:type="dxa"/>
-            <w:tcBorders/>
-            <w:shd w:fill="auto" w:val="clear"/>
+            <w:tcBorders>
+              <w:top w:val="single" w:sz="4" w:space="0" w:color="00000A"/>
+              <w:left w:val="single" w:sz="4" w:space="0" w:color="00000A"/>
+              <w:bottom w:val="single" w:sz="4" w:space="0" w:color="00000A"/>
+              <w:right w:val="single" w:sz="4" w:space="0" w:color="00000A"/>
+              <w:insideH w:val="single" w:sz="4" w:space="0" w:color="00000A"/>
+              <w:insideV w:val="single" w:sz="4" w:space="0" w:color="00000A"/>
+            </w:tcBorders>
+            <w:shd w:fill="auto" w:val="clear"/>
+            <w:tcMar>
+              <w:left w:w="65" w:type="dxa"/>
+            </w:tcMar>
             <w:vAlign w:val="bottom"/>
           </w:tcPr>
           <w:p>
@@ -5848,8 +6940,18 @@
         <w:tc>
           <w:tcPr>
             <w:tcW w:w="273" w:type="dxa"/>
-            <w:tcBorders/>
-            <w:shd w:fill="auto" w:val="clear"/>
+            <w:tcBorders>
+              <w:top w:val="single" w:sz="4" w:space="0" w:color="00000A"/>
+              <w:left w:val="single" w:sz="4" w:space="0" w:color="00000A"/>
+              <w:bottom w:val="single" w:sz="4" w:space="0" w:color="00000A"/>
+              <w:right w:val="single" w:sz="4" w:space="0" w:color="00000A"/>
+              <w:insideH w:val="single" w:sz="4" w:space="0" w:color="00000A"/>
+              <w:insideV w:val="single" w:sz="4" w:space="0" w:color="00000A"/>
+            </w:tcBorders>
+            <w:shd w:fill="auto" w:val="clear"/>
+            <w:tcMar>
+              <w:left w:w="65" w:type="dxa"/>
+            </w:tcMar>
             <w:vAlign w:val="bottom"/>
           </w:tcPr>
           <w:p>
@@ -5877,10 +6979,20 @@
         </w:tc>
         <w:tc>
           <w:tcPr>
-            <w:tcW w:w="274" w:type="dxa"/>
+            <w:tcW w:w="275" w:type="dxa"/>
             <w:gridSpan w:val="2"/>
-            <w:tcBorders/>
-            <w:shd w:fill="auto" w:val="clear"/>
+            <w:tcBorders>
+              <w:top w:val="single" w:sz="4" w:space="0" w:color="00000A"/>
+              <w:left w:val="single" w:sz="4" w:space="0" w:color="00000A"/>
+              <w:bottom w:val="single" w:sz="4" w:space="0" w:color="00000A"/>
+              <w:right w:val="single" w:sz="4" w:space="0" w:color="00000A"/>
+              <w:insideH w:val="single" w:sz="4" w:space="0" w:color="00000A"/>
+              <w:insideV w:val="single" w:sz="4" w:space="0" w:color="00000A"/>
+            </w:tcBorders>
+            <w:shd w:fill="auto" w:val="clear"/>
+            <w:tcMar>
+              <w:left w:w="65" w:type="dxa"/>
+            </w:tcMar>
             <w:vAlign w:val="bottom"/>
           </w:tcPr>
           <w:p>
@@ -5909,8 +7021,18 @@
         <w:tc>
           <w:tcPr>
             <w:tcW w:w="284" w:type="dxa"/>
-            <w:tcBorders/>
-            <w:shd w:fill="auto" w:val="clear"/>
+            <w:tcBorders>
+              <w:top w:val="single" w:sz="4" w:space="0" w:color="00000A"/>
+              <w:left w:val="single" w:sz="4" w:space="0" w:color="00000A"/>
+              <w:bottom w:val="single" w:sz="4" w:space="0" w:color="00000A"/>
+              <w:right w:val="single" w:sz="4" w:space="0" w:color="00000A"/>
+              <w:insideH w:val="single" w:sz="4" w:space="0" w:color="00000A"/>
+              <w:insideV w:val="single" w:sz="4" w:space="0" w:color="00000A"/>
+            </w:tcBorders>
+            <w:shd w:fill="auto" w:val="clear"/>
+            <w:tcMar>
+              <w:left w:w="65" w:type="dxa"/>
+            </w:tcMar>
             <w:vAlign w:val="bottom"/>
           </w:tcPr>
           <w:p>
@@ -5939,8 +7061,18 @@
         <w:tc>
           <w:tcPr>
             <w:tcW w:w="280" w:type="dxa"/>
-            <w:tcBorders/>
-            <w:shd w:fill="auto" w:val="clear"/>
+            <w:tcBorders>
+              <w:top w:val="single" w:sz="4" w:space="0" w:color="00000A"/>
+              <w:left w:val="single" w:sz="4" w:space="0" w:color="00000A"/>
+              <w:bottom w:val="single" w:sz="4" w:space="0" w:color="00000A"/>
+              <w:right w:val="single" w:sz="4" w:space="0" w:color="00000A"/>
+              <w:insideH w:val="single" w:sz="4" w:space="0" w:color="00000A"/>
+              <w:insideV w:val="single" w:sz="4" w:space="0" w:color="00000A"/>
+            </w:tcBorders>
+            <w:shd w:fill="auto" w:val="clear"/>
+            <w:tcMar>
+              <w:left w:w="65" w:type="dxa"/>
+            </w:tcMar>
             <w:vAlign w:val="bottom"/>
           </w:tcPr>
           <w:p>
@@ -5968,9 +7100,19 @@
         </w:tc>
         <w:tc>
           <w:tcPr>
-            <w:tcW w:w="274" w:type="dxa"/>
-            <w:tcBorders/>
-            <w:shd w:fill="auto" w:val="clear"/>
+            <w:tcW w:w="273" w:type="dxa"/>
+            <w:tcBorders>
+              <w:top w:val="single" w:sz="4" w:space="0" w:color="00000A"/>
+              <w:left w:val="single" w:sz="4" w:space="0" w:color="00000A"/>
+              <w:bottom w:val="single" w:sz="4" w:space="0" w:color="00000A"/>
+              <w:right w:val="single" w:sz="4" w:space="0" w:color="00000A"/>
+              <w:insideH w:val="single" w:sz="4" w:space="0" w:color="00000A"/>
+              <w:insideV w:val="single" w:sz="4" w:space="0" w:color="00000A"/>
+            </w:tcBorders>
+            <w:shd w:fill="auto" w:val="clear"/>
+            <w:tcMar>
+              <w:left w:w="65" w:type="dxa"/>
+            </w:tcMar>
             <w:vAlign w:val="bottom"/>
           </w:tcPr>
           <w:p>
@@ -5998,9 +7140,19 @@
         </w:tc>
         <w:tc>
           <w:tcPr>
-            <w:tcW w:w="271" w:type="dxa"/>
-            <w:tcBorders/>
-            <w:shd w:fill="auto" w:val="clear"/>
+            <w:tcW w:w="272" w:type="dxa"/>
+            <w:tcBorders>
+              <w:top w:val="single" w:sz="4" w:space="0" w:color="00000A"/>
+              <w:left w:val="single" w:sz="4" w:space="0" w:color="00000A"/>
+              <w:bottom w:val="single" w:sz="4" w:space="0" w:color="00000A"/>
+              <w:right w:val="single" w:sz="4" w:space="0" w:color="00000A"/>
+              <w:insideH w:val="single" w:sz="4" w:space="0" w:color="00000A"/>
+              <w:insideV w:val="single" w:sz="4" w:space="0" w:color="00000A"/>
+            </w:tcBorders>
+            <w:shd w:fill="auto" w:val="clear"/>
+            <w:tcMar>
+              <w:left w:w="65" w:type="dxa"/>
+            </w:tcMar>
             <w:vAlign w:val="bottom"/>
           </w:tcPr>
           <w:p>
@@ -6029,8 +7181,18 @@
         <w:tc>
           <w:tcPr>
             <w:tcW w:w="267" w:type="dxa"/>
-            <w:tcBorders/>
-            <w:shd w:fill="auto" w:val="clear"/>
+            <w:tcBorders>
+              <w:top w:val="single" w:sz="4" w:space="0" w:color="00000A"/>
+              <w:left w:val="single" w:sz="4" w:space="0" w:color="00000A"/>
+              <w:bottom w:val="single" w:sz="4" w:space="0" w:color="00000A"/>
+              <w:right w:val="single" w:sz="4" w:space="0" w:color="00000A"/>
+              <w:insideH w:val="single" w:sz="4" w:space="0" w:color="00000A"/>
+              <w:insideV w:val="single" w:sz="4" w:space="0" w:color="00000A"/>
+            </w:tcBorders>
+            <w:shd w:fill="auto" w:val="clear"/>
+            <w:tcMar>
+              <w:left w:w="65" w:type="dxa"/>
+            </w:tcMar>
             <w:vAlign w:val="bottom"/>
           </w:tcPr>
           <w:p>
@@ -6059,8 +7221,18 @@
         <w:tc>
           <w:tcPr>
             <w:tcW w:w="886" w:type="dxa"/>
-            <w:tcBorders/>
-            <w:shd w:fill="auto" w:val="clear"/>
+            <w:tcBorders>
+              <w:top w:val="single" w:sz="4" w:space="0" w:color="00000A"/>
+              <w:left w:val="single" w:sz="4" w:space="0" w:color="00000A"/>
+              <w:bottom w:val="single" w:sz="4" w:space="0" w:color="00000A"/>
+              <w:right w:val="single" w:sz="4" w:space="0" w:color="00000A"/>
+              <w:insideH w:val="single" w:sz="4" w:space="0" w:color="00000A"/>
+              <w:insideV w:val="single" w:sz="4" w:space="0" w:color="00000A"/>
+            </w:tcBorders>
+            <w:shd w:fill="auto" w:val="clear"/>
+            <w:tcMar>
+              <w:left w:w="65" w:type="dxa"/>
+            </w:tcMar>
             <w:vAlign w:val="bottom"/>
           </w:tcPr>
           <w:p>
@@ -6090,8 +7262,18 @@
           <w:tcPr>
             <w:tcW w:w="2593" w:type="dxa"/>
             <w:gridSpan w:val="4"/>
-            <w:tcBorders/>
-            <w:shd w:fill="auto" w:val="clear"/>
+            <w:tcBorders>
+              <w:top w:val="single" w:sz="4" w:space="0" w:color="00000A"/>
+              <w:left w:val="single" w:sz="4" w:space="0" w:color="00000A"/>
+              <w:bottom w:val="single" w:sz="4" w:space="0" w:color="00000A"/>
+              <w:right w:val="single" w:sz="4" w:space="0" w:color="00000A"/>
+              <w:insideH w:val="single" w:sz="4" w:space="0" w:color="00000A"/>
+              <w:insideV w:val="single" w:sz="4" w:space="0" w:color="00000A"/>
+            </w:tcBorders>
+            <w:shd w:fill="auto" w:val="clear"/>
+            <w:tcMar>
+              <w:left w:w="65" w:type="dxa"/>
+            </w:tcMar>
             <w:vAlign w:val="bottom"/>
           </w:tcPr>
           <w:p>
@@ -6120,8 +7302,18 @@
         <w:tc>
           <w:tcPr>
             <w:tcW w:w="267" w:type="dxa"/>
-            <w:tcBorders/>
-            <w:shd w:fill="auto" w:val="clear"/>
+            <w:tcBorders>
+              <w:top w:val="single" w:sz="4" w:space="0" w:color="00000A"/>
+              <w:left w:val="single" w:sz="4" w:space="0" w:color="00000A"/>
+              <w:bottom w:val="single" w:sz="4" w:space="0" w:color="00000A"/>
+              <w:right w:val="single" w:sz="4" w:space="0" w:color="00000A"/>
+              <w:insideH w:val="single" w:sz="4" w:space="0" w:color="00000A"/>
+              <w:insideV w:val="single" w:sz="4" w:space="0" w:color="00000A"/>
+            </w:tcBorders>
+            <w:shd w:fill="auto" w:val="clear"/>
+            <w:tcMar>
+              <w:left w:w="65" w:type="dxa"/>
+            </w:tcMar>
             <w:vAlign w:val="bottom"/>
           </w:tcPr>
           <w:p>
@@ -6151,8 +7343,18 @@
           <w:tcPr>
             <w:tcW w:w="266" w:type="dxa"/>
             <w:gridSpan w:val="2"/>
-            <w:tcBorders/>
-            <w:shd w:fill="auto" w:val="clear"/>
+            <w:tcBorders>
+              <w:top w:val="single" w:sz="4" w:space="0" w:color="00000A"/>
+              <w:left w:val="single" w:sz="4" w:space="0" w:color="00000A"/>
+              <w:bottom w:val="single" w:sz="4" w:space="0" w:color="00000A"/>
+              <w:right w:val="single" w:sz="4" w:space="0" w:color="00000A"/>
+              <w:insideH w:val="single" w:sz="4" w:space="0" w:color="00000A"/>
+              <w:insideV w:val="single" w:sz="4" w:space="0" w:color="00000A"/>
+            </w:tcBorders>
+            <w:shd w:fill="auto" w:val="clear"/>
+            <w:tcMar>
+              <w:left w:w="65" w:type="dxa"/>
+            </w:tcMar>
             <w:vAlign w:val="bottom"/>
           </w:tcPr>
           <w:p>
@@ -6181,8 +7383,18 @@
         <w:tc>
           <w:tcPr>
             <w:tcW w:w="453" w:type="dxa"/>
-            <w:tcBorders/>
-            <w:shd w:fill="auto" w:val="clear"/>
+            <w:tcBorders>
+              <w:top w:val="single" w:sz="4" w:space="0" w:color="00000A"/>
+              <w:left w:val="single" w:sz="4" w:space="0" w:color="00000A"/>
+              <w:bottom w:val="single" w:sz="4" w:space="0" w:color="00000A"/>
+              <w:right w:val="single" w:sz="4" w:space="0" w:color="00000A"/>
+              <w:insideH w:val="single" w:sz="4" w:space="0" w:color="00000A"/>
+              <w:insideV w:val="single" w:sz="4" w:space="0" w:color="00000A"/>
+            </w:tcBorders>
+            <w:shd w:fill="auto" w:val="clear"/>
+            <w:tcMar>
+              <w:left w:w="65" w:type="dxa"/>
+            </w:tcMar>
             <w:vAlign w:val="bottom"/>
           </w:tcPr>
           <w:p>
@@ -6211,8 +7423,18 @@
         <w:tc>
           <w:tcPr>
             <w:tcW w:w="448" w:type="dxa"/>
-            <w:tcBorders/>
-            <w:shd w:fill="auto" w:val="clear"/>
+            <w:tcBorders>
+              <w:top w:val="single" w:sz="4" w:space="0" w:color="00000A"/>
+              <w:left w:val="single" w:sz="4" w:space="0" w:color="00000A"/>
+              <w:bottom w:val="single" w:sz="4" w:space="0" w:color="00000A"/>
+              <w:right w:val="single" w:sz="4" w:space="0" w:color="00000A"/>
+              <w:insideH w:val="single" w:sz="4" w:space="0" w:color="00000A"/>
+              <w:insideV w:val="single" w:sz="4" w:space="0" w:color="00000A"/>
+            </w:tcBorders>
+            <w:shd w:fill="auto" w:val="clear"/>
+            <w:tcMar>
+              <w:left w:w="65" w:type="dxa"/>
+            </w:tcMar>
             <w:vAlign w:val="bottom"/>
           </w:tcPr>
           <w:p>
@@ -6240,9 +7462,19 @@
         </w:tc>
         <w:tc>
           <w:tcPr>
-            <w:tcW w:w="184" w:type="dxa"/>
-            <w:tcBorders/>
-            <w:shd w:fill="auto" w:val="clear"/>
+            <w:tcW w:w="183" w:type="dxa"/>
+            <w:tcBorders>
+              <w:top w:val="single" w:sz="4" w:space="0" w:color="00000A"/>
+              <w:left w:val="single" w:sz="4" w:space="0" w:color="00000A"/>
+              <w:bottom w:val="single" w:sz="4" w:space="0" w:color="00000A"/>
+              <w:right w:val="single" w:sz="4" w:space="0" w:color="00000A"/>
+              <w:insideH w:val="single" w:sz="4" w:space="0" w:color="00000A"/>
+              <w:insideV w:val="single" w:sz="4" w:space="0" w:color="00000A"/>
+            </w:tcBorders>
+            <w:shd w:fill="auto" w:val="clear"/>
+            <w:tcMar>
+              <w:left w:w="65" w:type="dxa"/>
+            </w:tcMar>
             <w:vAlign w:val="bottom"/>
           </w:tcPr>
           <w:p>
@@ -6286,6 +7518,9 @@
               <w:insideV w:val="single" w:sz="4" w:space="0" w:color="00000A"/>
             </w:tcBorders>
             <w:shd w:fill="auto" w:val="clear"/>
+            <w:tcMar>
+              <w:left w:w="65" w:type="dxa"/>
+            </w:tcMar>
             <w:vAlign w:val="bottom"/>
           </w:tcPr>
           <w:p>
@@ -6326,11 +7561,17 @@
           <w:tcPr>
             <w:tcW w:w="1075" w:type="dxa"/>
             <w:tcBorders>
-              <w:left w:val="single" w:sz="4" w:space="0" w:color="00000A"/>
+              <w:top w:val="single" w:sz="4" w:space="0" w:color="00000A"/>
+              <w:left w:val="single" w:sz="4" w:space="0" w:color="00000A"/>
+              <w:bottom w:val="single" w:sz="4" w:space="0" w:color="00000A"/>
               <w:right w:val="single" w:sz="4" w:space="0" w:color="00000A"/>
+              <w:insideH w:val="single" w:sz="4" w:space="0" w:color="00000A"/>
               <w:insideV w:val="single" w:sz="4" w:space="0" w:color="00000A"/>
             </w:tcBorders>
             <w:shd w:fill="auto" w:val="clear"/>
+            <w:tcMar>
+              <w:left w:w="65" w:type="dxa"/>
+            </w:tcMar>
             <w:vAlign w:val="center"/>
           </w:tcPr>
           <w:p>
@@ -6364,12 +7605,16 @@
             <w:gridSpan w:val="10"/>
             <w:tcBorders>
               <w:top w:val="single" w:sz="4" w:space="0" w:color="00000A"/>
+              <w:left w:val="single" w:sz="4" w:space="0" w:color="000001"/>
               <w:bottom w:val="single" w:sz="4" w:space="0" w:color="00000A"/>
               <w:right w:val="single" w:sz="4" w:space="0" w:color="000001"/>
               <w:insideH w:val="single" w:sz="4" w:space="0" w:color="00000A"/>
               <w:insideV w:val="single" w:sz="4" w:space="0" w:color="000001"/>
             </w:tcBorders>
             <w:shd w:fill="auto" w:val="clear"/>
+            <w:tcMar>
+              <w:left w:w="65" w:type="dxa"/>
+            </w:tcMar>
             <w:vAlign w:val="center"/>
           </w:tcPr>
           <w:p>
@@ -6398,13 +7643,20 @@
         </w:tc>
         <w:tc>
           <w:tcPr>
-            <w:tcW w:w="283" w:type="dxa"/>
+            <w:tcW w:w="282" w:type="dxa"/>
             <w:gridSpan w:val="2"/>
             <w:tcBorders>
+              <w:top w:val="single" w:sz="4" w:space="0" w:color="00000A"/>
+              <w:left w:val="single" w:sz="4" w:space="0" w:color="00000A"/>
+              <w:bottom w:val="single" w:sz="4" w:space="0" w:color="00000A"/>
               <w:right w:val="single" w:sz="4" w:space="0" w:color="00000A"/>
+              <w:insideH w:val="single" w:sz="4" w:space="0" w:color="00000A"/>
               <w:insideV w:val="single" w:sz="4" w:space="0" w:color="00000A"/>
             </w:tcBorders>
             <w:shd w:fill="auto" w:val="clear"/>
+            <w:tcMar>
+              <w:left w:w="65" w:type="dxa"/>
+            </w:tcMar>
             <w:vAlign w:val="center"/>
           </w:tcPr>
           <w:p>
@@ -6434,16 +7686,20 @@
         </w:tc>
         <w:tc>
           <w:tcPr>
-            <w:tcW w:w="2977" w:type="dxa"/>
+            <w:tcW w:w="2978" w:type="dxa"/>
             <w:gridSpan w:val="7"/>
             <w:tcBorders>
               <w:top w:val="single" w:sz="4" w:space="0" w:color="00000A"/>
+              <w:left w:val="single" w:sz="4" w:space="0" w:color="00000A"/>
               <w:bottom w:val="single" w:sz="4" w:space="0" w:color="00000A"/>
               <w:right w:val="single" w:sz="4" w:space="0" w:color="00000A"/>
               <w:insideH w:val="single" w:sz="4" w:space="0" w:color="00000A"/>
               <w:insideV w:val="single" w:sz="4" w:space="0" w:color="00000A"/>
             </w:tcBorders>
             <w:shd w:fill="auto" w:val="clear"/>
+            <w:tcMar>
+              <w:left w:w="65" w:type="dxa"/>
+            </w:tcMar>
             <w:vAlign w:val="center"/>
           </w:tcPr>
           <w:p>
@@ -6479,11 +7735,17 @@
           <w:tcPr>
             <w:tcW w:w="1075" w:type="dxa"/>
             <w:tcBorders>
-              <w:left w:val="single" w:sz="4" w:space="0" w:color="00000A"/>
+              <w:top w:val="single" w:sz="4" w:space="0" w:color="00000A"/>
+              <w:left w:val="single" w:sz="4" w:space="0" w:color="00000A"/>
+              <w:bottom w:val="single" w:sz="4" w:space="0" w:color="00000A"/>
               <w:right w:val="single" w:sz="4" w:space="0" w:color="00000A"/>
+              <w:insideH w:val="single" w:sz="4" w:space="0" w:color="00000A"/>
               <w:insideV w:val="single" w:sz="4" w:space="0" w:color="00000A"/>
             </w:tcBorders>
             <w:shd w:fill="auto" w:val="clear"/>
+            <w:tcMar>
+              <w:left w:w="65" w:type="dxa"/>
+            </w:tcMar>
             <w:vAlign w:val="center"/>
           </w:tcPr>
           <w:p>
@@ -6517,12 +7779,16 @@
             <w:gridSpan w:val="10"/>
             <w:tcBorders>
               <w:top w:val="single" w:sz="4" w:space="0" w:color="00000A"/>
+              <w:left w:val="single" w:sz="4" w:space="0" w:color="000001"/>
               <w:bottom w:val="single" w:sz="4" w:space="0" w:color="00000A"/>
               <w:right w:val="single" w:sz="4" w:space="0" w:color="000001"/>
               <w:insideH w:val="single" w:sz="4" w:space="0" w:color="00000A"/>
               <w:insideV w:val="single" w:sz="4" w:space="0" w:color="000001"/>
             </w:tcBorders>
             <w:shd w:fill="auto" w:val="clear"/>
+            <w:tcMar>
+              <w:left w:w="65" w:type="dxa"/>
+            </w:tcMar>
             <w:vAlign w:val="center"/>
           </w:tcPr>
           <w:p>
@@ -6551,13 +7817,20 @@
         </w:tc>
         <w:tc>
           <w:tcPr>
-            <w:tcW w:w="283" w:type="dxa"/>
+            <w:tcW w:w="282" w:type="dxa"/>
             <w:gridSpan w:val="2"/>
             <w:tcBorders>
+              <w:top w:val="single" w:sz="4" w:space="0" w:color="00000A"/>
+              <w:left w:val="single" w:sz="4" w:space="0" w:color="00000A"/>
+              <w:bottom w:val="single" w:sz="4" w:space="0" w:color="00000A"/>
               <w:right w:val="single" w:sz="4" w:space="0" w:color="00000A"/>
+              <w:insideH w:val="single" w:sz="4" w:space="0" w:color="00000A"/>
               <w:insideV w:val="single" w:sz="4" w:space="0" w:color="00000A"/>
             </w:tcBorders>
             <w:shd w:fill="auto" w:val="clear"/>
+            <w:tcMar>
+              <w:left w:w="65" w:type="dxa"/>
+            </w:tcMar>
             <w:vAlign w:val="center"/>
           </w:tcPr>
           <w:p>
@@ -6587,16 +7860,20 @@
         </w:tc>
         <w:tc>
           <w:tcPr>
-            <w:tcW w:w="2977" w:type="dxa"/>
+            <w:tcW w:w="2978" w:type="dxa"/>
             <w:gridSpan w:val="7"/>
             <w:tcBorders>
               <w:top w:val="single" w:sz="4" w:space="0" w:color="00000A"/>
+              <w:left w:val="single" w:sz="4" w:space="0" w:color="00000A"/>
               <w:bottom w:val="single" w:sz="4" w:space="0" w:color="00000A"/>
               <w:right w:val="single" w:sz="4" w:space="0" w:color="00000A"/>
               <w:insideH w:val="single" w:sz="4" w:space="0" w:color="00000A"/>
               <w:insideV w:val="single" w:sz="4" w:space="0" w:color="00000A"/>
             </w:tcBorders>
             <w:shd w:fill="auto" w:val="clear"/>
+            <w:tcMar>
+              <w:left w:w="65" w:type="dxa"/>
+            </w:tcMar>
             <w:vAlign w:val="center"/>
           </w:tcPr>
           <w:p>
@@ -6632,11 +7909,17 @@
           <w:tcPr>
             <w:tcW w:w="1075" w:type="dxa"/>
             <w:tcBorders>
-              <w:left w:val="single" w:sz="4" w:space="0" w:color="00000A"/>
+              <w:top w:val="single" w:sz="4" w:space="0" w:color="00000A"/>
+              <w:left w:val="single" w:sz="4" w:space="0" w:color="00000A"/>
+              <w:bottom w:val="single" w:sz="4" w:space="0" w:color="00000A"/>
               <w:right w:val="single" w:sz="4" w:space="0" w:color="00000A"/>
+              <w:insideH w:val="single" w:sz="4" w:space="0" w:color="00000A"/>
               <w:insideV w:val="single" w:sz="4" w:space="0" w:color="00000A"/>
             </w:tcBorders>
             <w:shd w:fill="auto" w:val="clear"/>
+            <w:tcMar>
+              <w:left w:w="65" w:type="dxa"/>
+            </w:tcMar>
             <w:vAlign w:val="center"/>
           </w:tcPr>
           <w:p>
@@ -6670,12 +7953,16 @@
             <w:gridSpan w:val="10"/>
             <w:tcBorders>
               <w:top w:val="single" w:sz="4" w:space="0" w:color="00000A"/>
+              <w:left w:val="single" w:sz="4" w:space="0" w:color="000001"/>
               <w:bottom w:val="single" w:sz="4" w:space="0" w:color="00000A"/>
               <w:right w:val="single" w:sz="4" w:space="0" w:color="000001"/>
               <w:insideH w:val="single" w:sz="4" w:space="0" w:color="00000A"/>
               <w:insideV w:val="single" w:sz="4" w:space="0" w:color="000001"/>
             </w:tcBorders>
             <w:shd w:fill="auto" w:val="clear"/>
+            <w:tcMar>
+              <w:left w:w="65" w:type="dxa"/>
+            </w:tcMar>
             <w:vAlign w:val="center"/>
           </w:tcPr>
           <w:p>
@@ -6704,13 +7991,20 @@
         </w:tc>
         <w:tc>
           <w:tcPr>
-            <w:tcW w:w="283" w:type="dxa"/>
+            <w:tcW w:w="282" w:type="dxa"/>
             <w:gridSpan w:val="2"/>
             <w:tcBorders>
+              <w:top w:val="single" w:sz="4" w:space="0" w:color="00000A"/>
+              <w:left w:val="single" w:sz="4" w:space="0" w:color="00000A"/>
+              <w:bottom w:val="single" w:sz="4" w:space="0" w:color="00000A"/>
               <w:right w:val="single" w:sz="4" w:space="0" w:color="00000A"/>
+              <w:insideH w:val="single" w:sz="4" w:space="0" w:color="00000A"/>
               <w:insideV w:val="single" w:sz="4" w:space="0" w:color="00000A"/>
             </w:tcBorders>
             <w:shd w:fill="auto" w:val="clear"/>
+            <w:tcMar>
+              <w:left w:w="65" w:type="dxa"/>
+            </w:tcMar>
             <w:vAlign w:val="center"/>
           </w:tcPr>
           <w:p>
@@ -6740,16 +8034,20 @@
         </w:tc>
         <w:tc>
           <w:tcPr>
-            <w:tcW w:w="2977" w:type="dxa"/>
+            <w:tcW w:w="2978" w:type="dxa"/>
             <w:gridSpan w:val="7"/>
             <w:tcBorders>
               <w:top w:val="single" w:sz="4" w:space="0" w:color="00000A"/>
+              <w:left w:val="single" w:sz="4" w:space="0" w:color="00000A"/>
               <w:bottom w:val="single" w:sz="4" w:space="0" w:color="00000A"/>
               <w:right w:val="single" w:sz="4" w:space="0" w:color="00000A"/>
               <w:insideH w:val="single" w:sz="4" w:space="0" w:color="00000A"/>
               <w:insideV w:val="single" w:sz="4" w:space="0" w:color="00000A"/>
             </w:tcBorders>
             <w:shd w:fill="auto" w:val="clear"/>
+            <w:tcMar>
+              <w:left w:w="65" w:type="dxa"/>
+            </w:tcMar>
             <w:vAlign w:val="center"/>
           </w:tcPr>
           <w:p>
@@ -6785,6 +8083,7 @@
           <w:tcPr>
             <w:tcW w:w="1075" w:type="dxa"/>
             <w:tcBorders>
+              <w:top w:val="single" w:sz="4" w:space="0" w:color="00000A"/>
               <w:left w:val="single" w:sz="4" w:space="0" w:color="00000A"/>
               <w:bottom w:val="single" w:sz="4" w:space="0" w:color="00000A"/>
               <w:right w:val="single" w:sz="4" w:space="0" w:color="00000A"/>
@@ -6792,6 +8091,9 @@
               <w:insideV w:val="single" w:sz="4" w:space="0" w:color="00000A"/>
             </w:tcBorders>
             <w:shd w:fill="auto" w:val="clear"/>
+            <w:tcMar>
+              <w:left w:w="65" w:type="dxa"/>
+            </w:tcMar>
             <w:vAlign w:val="center"/>
           </w:tcPr>
           <w:p>
@@ -6825,12 +8127,16 @@
             <w:gridSpan w:val="10"/>
             <w:tcBorders>
               <w:top w:val="single" w:sz="4" w:space="0" w:color="00000A"/>
+              <w:left w:val="single" w:sz="4" w:space="0" w:color="000001"/>
               <w:bottom w:val="single" w:sz="4" w:space="0" w:color="00000A"/>
               <w:right w:val="single" w:sz="4" w:space="0" w:color="000001"/>
               <w:insideH w:val="single" w:sz="4" w:space="0" w:color="00000A"/>
               <w:insideV w:val="single" w:sz="4" w:space="0" w:color="000001"/>
             </w:tcBorders>
             <w:shd w:fill="auto" w:val="clear"/>
+            <w:tcMar>
+              <w:left w:w="65" w:type="dxa"/>
+            </w:tcMar>
             <w:vAlign w:val="center"/>
           </w:tcPr>
           <w:p>
@@ -6859,15 +8165,20 @@
         </w:tc>
         <w:tc>
           <w:tcPr>
-            <w:tcW w:w="283" w:type="dxa"/>
+            <w:tcW w:w="282" w:type="dxa"/>
             <w:gridSpan w:val="2"/>
             <w:tcBorders>
+              <w:top w:val="single" w:sz="4" w:space="0" w:color="00000A"/>
+              <w:left w:val="single" w:sz="4" w:space="0" w:color="00000A"/>
               <w:bottom w:val="single" w:sz="4" w:space="0" w:color="00000A"/>
               <w:right w:val="single" w:sz="4" w:space="0" w:color="00000A"/>
               <w:insideH w:val="single" w:sz="4" w:space="0" w:color="00000A"/>
               <w:insideV w:val="single" w:sz="4" w:space="0" w:color="00000A"/>
             </w:tcBorders>
             <w:shd w:fill="auto" w:val="clear"/>
+            <w:tcMar>
+              <w:left w:w="65" w:type="dxa"/>
+            </w:tcMar>
             <w:vAlign w:val="center"/>
           </w:tcPr>
           <w:p>
@@ -6897,16 +8208,20 @@
         </w:tc>
         <w:tc>
           <w:tcPr>
-            <w:tcW w:w="2977" w:type="dxa"/>
+            <w:tcW w:w="2978" w:type="dxa"/>
             <w:gridSpan w:val="7"/>
             <w:tcBorders>
               <w:top w:val="single" w:sz="4" w:space="0" w:color="00000A"/>
+              <w:left w:val="single" w:sz="4" w:space="0" w:color="00000A"/>
               <w:bottom w:val="single" w:sz="4" w:space="0" w:color="00000A"/>
               <w:right w:val="single" w:sz="4" w:space="0" w:color="00000A"/>
               <w:insideH w:val="single" w:sz="4" w:space="0" w:color="00000A"/>
               <w:insideV w:val="single" w:sz="4" w:space="0" w:color="00000A"/>
             </w:tcBorders>
             <w:shd w:fill="auto" w:val="clear"/>
+            <w:tcMar>
+              <w:left w:w="65" w:type="dxa"/>
+            </w:tcMar>
             <w:vAlign w:val="center"/>
           </w:tcPr>
           <w:p>
@@ -6972,7 +8287,7 @@
           <w:bottom w:w="0" w:type="dxa"/>
           <w:right w:w="70" w:type="dxa"/>
         </w:tblCellMar>
-        <w:tblLook w:noVBand="1" w:val="04a0" w:noHBand="0" w:lastColumn="0" w:firstColumn="1" w:lastRow="0" w:firstRow="1"/>
+        <w:tblLook w:val="04a0" w:noVBand="1" w:noHBand="0" w:lastColumn="0" w:firstColumn="1" w:lastRow="0" w:firstRow="1"/>
       </w:tblPr>
       <w:tblGrid>
         <w:gridCol w:w="441"/>
@@ -6995,6 +8310,9 @@
               <w:insideV w:val="single" w:sz="4" w:space="0" w:color="00000A"/>
             </w:tcBorders>
             <w:shd w:fill="auto" w:val="clear"/>
+            <w:tcMar>
+              <w:left w:w="65" w:type="dxa"/>
+            </w:tcMar>
             <w:vAlign w:val="bottom"/>
           </w:tcPr>
           <w:p>
@@ -7035,11 +8353,17 @@
           <w:tcPr>
             <w:tcW w:w="441" w:type="dxa"/>
             <w:tcBorders>
-              <w:left w:val="single" w:sz="4" w:space="0" w:color="00000A"/>
+              <w:top w:val="single" w:sz="4" w:space="0" w:color="00000A"/>
+              <w:left w:val="single" w:sz="4" w:space="0" w:color="00000A"/>
+              <w:bottom w:val="single" w:sz="4" w:space="0" w:color="00000A"/>
               <w:right w:val="single" w:sz="4" w:space="0" w:color="00000A"/>
+              <w:insideH w:val="single" w:sz="4" w:space="0" w:color="00000A"/>
               <w:insideV w:val="single" w:sz="4" w:space="0" w:color="00000A"/>
             </w:tcBorders>
             <w:shd w:fill="auto" w:val="clear"/>
+            <w:tcMar>
+              <w:left w:w="65" w:type="dxa"/>
+            </w:tcMar>
             <w:vAlign w:val="center"/>
           </w:tcPr>
           <w:p>
@@ -7072,12 +8396,16 @@
             <w:tcW w:w="7653" w:type="dxa"/>
             <w:tcBorders>
               <w:top w:val="single" w:sz="4" w:space="0" w:color="00000A"/>
+              <w:left w:val="single" w:sz="4" w:space="0" w:color="000001"/>
               <w:bottom w:val="single" w:sz="4" w:space="0" w:color="00000A"/>
               <w:right w:val="single" w:sz="4" w:space="0" w:color="000001"/>
               <w:insideH w:val="single" w:sz="4" w:space="0" w:color="00000A"/>
               <w:insideV w:val="single" w:sz="4" w:space="0" w:color="000001"/>
             </w:tcBorders>
             <w:shd w:fill="auto" w:val="clear"/>
+            <w:tcMar>
+              <w:left w:w="65" w:type="dxa"/>
+            </w:tcMar>
             <w:vAlign w:val="bottom"/>
           </w:tcPr>
           <w:p>
@@ -7113,11 +8441,17 @@
           <w:tcPr>
             <w:tcW w:w="441" w:type="dxa"/>
             <w:tcBorders>
-              <w:left w:val="single" w:sz="4" w:space="0" w:color="00000A"/>
+              <w:top w:val="single" w:sz="4" w:space="0" w:color="00000A"/>
+              <w:left w:val="single" w:sz="4" w:space="0" w:color="00000A"/>
+              <w:bottom w:val="single" w:sz="4" w:space="0" w:color="00000A"/>
               <w:right w:val="single" w:sz="4" w:space="0" w:color="00000A"/>
+              <w:insideH w:val="single" w:sz="4" w:space="0" w:color="00000A"/>
               <w:insideV w:val="single" w:sz="4" w:space="0" w:color="00000A"/>
             </w:tcBorders>
             <w:shd w:fill="auto" w:val="clear"/>
+            <w:tcMar>
+              <w:left w:w="65" w:type="dxa"/>
+            </w:tcMar>
             <w:vAlign w:val="center"/>
           </w:tcPr>
           <w:p>
@@ -7150,12 +8484,16 @@
             <w:tcW w:w="7653" w:type="dxa"/>
             <w:tcBorders>
               <w:top w:val="single" w:sz="4" w:space="0" w:color="00000A"/>
+              <w:left w:val="single" w:sz="4" w:space="0" w:color="000001"/>
               <w:bottom w:val="single" w:sz="4" w:space="0" w:color="00000A"/>
               <w:right w:val="single" w:sz="4" w:space="0" w:color="000001"/>
               <w:insideH w:val="single" w:sz="4" w:space="0" w:color="00000A"/>
               <w:insideV w:val="single" w:sz="4" w:space="0" w:color="000001"/>
             </w:tcBorders>
             <w:shd w:fill="auto" w:val="clear"/>
+            <w:tcMar>
+              <w:left w:w="65" w:type="dxa"/>
+            </w:tcMar>
             <w:vAlign w:val="bottom"/>
           </w:tcPr>
           <w:p>
@@ -7191,6 +8529,7 @@
           <w:tcPr>
             <w:tcW w:w="441" w:type="dxa"/>
             <w:tcBorders>
+              <w:top w:val="single" w:sz="4" w:space="0" w:color="00000A"/>
               <w:left w:val="single" w:sz="4" w:space="0" w:color="00000A"/>
               <w:bottom w:val="single" w:sz="4" w:space="0" w:color="00000A"/>
               <w:right w:val="single" w:sz="4" w:space="0" w:color="00000A"/>
@@ -7198,6 +8537,9 @@
               <w:insideV w:val="single" w:sz="4" w:space="0" w:color="00000A"/>
             </w:tcBorders>
             <w:shd w:fill="auto" w:val="clear"/>
+            <w:tcMar>
+              <w:left w:w="65" w:type="dxa"/>
+            </w:tcMar>
             <w:vAlign w:val="center"/>
           </w:tcPr>
           <w:p>
@@ -7230,12 +8572,16 @@
             <w:tcW w:w="7653" w:type="dxa"/>
             <w:tcBorders>
               <w:top w:val="single" w:sz="4" w:space="0" w:color="00000A"/>
+              <w:left w:val="single" w:sz="4" w:space="0" w:color="000001"/>
               <w:bottom w:val="single" w:sz="4" w:space="0" w:color="00000A"/>
               <w:right w:val="single" w:sz="4" w:space="0" w:color="000001"/>
               <w:insideH w:val="single" w:sz="4" w:space="0" w:color="00000A"/>
               <w:insideV w:val="single" w:sz="4" w:space="0" w:color="000001"/>
             </w:tcBorders>
             <w:shd w:fill="auto" w:val="clear"/>
+            <w:tcMar>
+              <w:left w:w="65" w:type="dxa"/>
+            </w:tcMar>
             <w:vAlign w:val="bottom"/>
           </w:tcPr>
           <w:p>
@@ -7321,7 +8667,7 @@
       <w:pgNumType w:fmt="decimal"/>
       <w:formProt w:val="false"/>
       <w:textDirection w:val="lrTb"/>
-      <w:docGrid w:type="default" w:linePitch="360" w:charSpace="4096"/>
+      <w:docGrid w:type="default" w:linePitch="360" w:charSpace="4294965247"/>
     </w:sectPr>
   </w:body>
 </w:document>
@@ -7691,7 +9037,6 @@
     <w:rPrDefault>
       <w:rPr>
         <w:rFonts w:ascii="Calibri" w:hAnsi="Calibri" w:eastAsia="Calibri" w:cs="" w:asciiTheme="minorHAnsi" w:cstheme="minorBidi" w:eastAsiaTheme="minorHAnsi" w:hAnsiTheme="minorHAnsi"/>
-        <w:sz w:val="22"/>
         <w:szCs w:val="22"/>
         <w:lang w:val="es-CO" w:eastAsia="en-US" w:bidi="ar-SA"/>
       </w:rPr>
@@ -8085,8 +9430,7 @@
     </w:pPr>
     <w:rPr>
       <w:rFonts w:ascii="Calibri" w:hAnsi="Calibri" w:eastAsia="Calibri" w:cs="" w:asciiTheme="minorHAnsi" w:cstheme="minorBidi" w:eastAsiaTheme="minorHAnsi" w:hAnsiTheme="minorHAnsi"/>
-      <w:color w:val="auto"/>
-      <w:kern w:val="0"/>
+      <w:color w:val="00000A"/>
       <w:sz w:val="22"/>
       <w:szCs w:val="22"/>
       <w:lang w:val="es-CO" w:eastAsia="en-US" w:bidi="ar-SA"/>
@@ -8106,7 +9450,7 @@
     <w:next w:val="Cuerpodetexto"/>
     <w:qFormat/>
     <w:pPr>
-      <w:keepNext w:val="true"/>
+      <w:keepNext/>
       <w:spacing w:before="240" w:after="120"/>
     </w:pPr>
     <w:rPr>

</xml_diff>